<commit_message>
q3 ilk partı kontrol ettim, yedekleme
</commit_message>
<xml_diff>
--- a/Project_3/report.docx
+++ b/Project_3/report.docx
@@ -8,6 +8,60 @@
         <w:jc w:val="both"/>
       </w:pPr>
       <w:r>
+        <w:t xml:space="preserve">Q3 – </w:t>
+      </w:r>
+      <w:r>
+        <w:t>Magnetic Loading</w:t>
+      </w:r>
+    </w:p>
+    <w:p/>
+    <w:p>
+      <w:r>
+        <w:br w:type="page"/>
+      </w:r>
+    </w:p>
+    <w:p>
+      <w:pPr>
+        <w:pStyle w:val="Title"/>
+        <w:jc w:val="both"/>
+      </w:pPr>
+      <w:r>
+        <w:lastRenderedPageBreak/>
+        <w:t>Q</w:t>
+      </w:r>
+      <w:r>
+        <w:t>2</w:t>
+      </w:r>
+      <w:r>
+        <w:t xml:space="preserve"> – </w:t>
+      </w:r>
+      <w:r>
+        <w:t>Electrical Loading &amp; Machine Sizing</w:t>
+      </w:r>
+    </w:p>
+    <w:p/>
+    <w:p>
+      <w:pPr>
+        <w:rPr>
+          <w:rFonts w:eastAsiaTheme="majorEastAsia" w:cstheme="majorBidi"/>
+          <w:b/>
+          <w:spacing w:val="-10"/>
+          <w:kern w:val="28"/>
+          <w:sz w:val="32"/>
+          <w:szCs w:val="56"/>
+        </w:rPr>
+      </w:pPr>
+      <w:r>
+        <w:br w:type="page"/>
+      </w:r>
+    </w:p>
+    <w:p>
+      <w:pPr>
+        <w:pStyle w:val="Title"/>
+        <w:jc w:val="both"/>
+      </w:pPr>
+      <w:r>
+        <w:lastRenderedPageBreak/>
         <w:t>Q3 – Optimization</w:t>
       </w:r>
     </w:p>
@@ -1245,25 +1299,7 @@
         <w:rPr>
           <w:rFonts w:eastAsiaTheme="minorEastAsia"/>
         </w:rPr>
-        <w:t>Each slot area can be calculated as a trapezoid</w:t>
-      </w:r>
-      <w:r>
-        <w:rPr>
-          <w:rFonts w:eastAsiaTheme="minorEastAsia"/>
-        </w:rPr>
-        <w:t xml:space="preserve"> (assum</w:t>
-      </w:r>
-      <w:r>
-        <w:rPr>
-          <w:rFonts w:eastAsiaTheme="minorEastAsia"/>
-        </w:rPr>
-        <w:t>ing equal tooth width with slot opening)</w:t>
-      </w:r>
-      <w:r>
-        <w:rPr>
-          <w:rFonts w:eastAsiaTheme="minorEastAsia"/>
-        </w:rPr>
-        <w:t>, with base lengths</w:t>
+        <w:t>Each slot area can be calculated as a trapezoid (assuming equal tooth width with slot opening), with base lengths</w:t>
       </w:r>
     </w:p>
     <w:p>
@@ -1409,6 +1445,12 @@
                   </m:ctrlPr>
                 </m:fPr>
                 <m:num>
+                  <m:r>
+                    <w:rPr>
+                      <w:rFonts w:ascii="Cambria Math" w:eastAsiaTheme="minorEastAsia" w:hAnsi="Cambria Math"/>
+                    </w:rPr>
+                    <m:t>2</m:t>
+                  </m:r>
                   <m:sSub>
                     <m:sSubPr>
                       <m:ctrlPr>
@@ -1451,93 +1493,11 @@
                   </m:r>
                 </m:den>
               </m:f>
-            </m:num>
-            <m:den>
-              <m:r>
-                <w:rPr>
-                  <w:rFonts w:ascii="Cambria Math" w:eastAsiaTheme="minorEastAsia" w:hAnsi="Cambria Math"/>
-                </w:rPr>
-                <m:t>48</m:t>
-              </m:r>
-            </m:den>
-          </m:f>
-          <m:r>
-            <w:rPr>
-              <w:rFonts w:ascii="Cambria Math" w:eastAsiaTheme="minorEastAsia" w:hAnsi="Cambria Math"/>
-            </w:rPr>
-            <m:t>=</m:t>
-          </m:r>
-          <m:r>
-            <w:rPr>
-              <w:rFonts w:ascii="Cambria Math" w:eastAsiaTheme="minorEastAsia" w:hAnsi="Cambria Math"/>
-            </w:rPr>
-            <m:t>0.01-</m:t>
-          </m:r>
-          <m:r>
-            <w:rPr>
-              <w:rFonts w:ascii="Cambria Math" w:eastAsiaTheme="minorEastAsia" w:hAnsi="Cambria Math"/>
-            </w:rPr>
-            <m:t>0.02</m:t>
-          </m:r>
-          <m:sSub>
-            <m:sSubPr>
-              <m:ctrlPr>
-                <w:rPr>
-                  <w:rFonts w:ascii="Cambria Math" w:eastAsiaTheme="minorEastAsia" w:hAnsi="Cambria Math"/>
-                  <w:i/>
-                </w:rPr>
-              </m:ctrlPr>
-            </m:sSubPr>
-            <m:e>
-              <m:r>
-                <w:rPr>
-                  <w:rFonts w:ascii="Cambria Math" w:eastAsiaTheme="minorEastAsia" w:hAnsi="Cambria Math"/>
-                </w:rPr>
-                <m:t>D</m:t>
-              </m:r>
-            </m:e>
-            <m:sub>
-              <m:r>
-                <w:rPr>
-                  <w:rFonts w:ascii="Cambria Math" w:eastAsiaTheme="minorEastAsia" w:hAnsi="Cambria Math"/>
-                </w:rPr>
-                <m:t>i</m:t>
-              </m:r>
-            </m:sub>
-          </m:sSub>
-        </m:oMath>
-      </m:oMathPara>
-    </w:p>
-    <w:p>
-      <w:pPr>
-        <w:jc w:val="both"/>
-        <w:rPr>
-          <w:rFonts w:eastAsiaTheme="minorEastAsia"/>
-        </w:rPr>
-      </w:pPr>
-      <m:oMathPara>
-        <m:oMath>
-          <m:r>
-            <w:rPr>
-              <w:rFonts w:ascii="Cambria Math" w:eastAsiaTheme="minorEastAsia" w:hAnsi="Cambria Math"/>
-            </w:rPr>
-            <m:t>Height=</m:t>
-          </m:r>
-          <m:f>
-            <m:fPr>
-              <m:ctrlPr>
-                <w:rPr>
-                  <w:rFonts w:ascii="Cambria Math" w:eastAsiaTheme="minorEastAsia" w:hAnsi="Cambria Math"/>
-                  <w:i/>
-                </w:rPr>
-              </m:ctrlPr>
-            </m:fPr>
-            <m:num>
-              <m:r>
-                <w:rPr>
-                  <w:rFonts w:ascii="Cambria Math" w:eastAsiaTheme="minorEastAsia" w:hAnsi="Cambria Math"/>
-                </w:rPr>
-                <m:t>0.16-</m:t>
+              <m:r>
+                <w:rPr>
+                  <w:rFonts w:ascii="Cambria Math" w:eastAsiaTheme="minorEastAsia" w:hAnsi="Cambria Math"/>
+                </w:rPr>
+                <m:t>-</m:t>
               </m:r>
               <m:f>
                 <m:fPr>
@@ -1553,7 +1513,7 @@
                     <w:rPr>
                       <w:rFonts w:ascii="Cambria Math" w:eastAsiaTheme="minorEastAsia" w:hAnsi="Cambria Math"/>
                     </w:rPr>
-                    <m:t>2</m:t>
+                    <m:t>π</m:t>
                   </m:r>
                   <m:sSub>
                     <m:sSubPr>
@@ -1587,6 +1547,134 @@
                     <w:rPr>
                       <w:rFonts w:ascii="Cambria Math" w:eastAsiaTheme="minorEastAsia" w:hAnsi="Cambria Math"/>
                     </w:rPr>
+                    <m:t>2</m:t>
+                  </m:r>
+                </m:den>
+              </m:f>
+            </m:num>
+            <m:den>
+              <m:r>
+                <w:rPr>
+                  <w:rFonts w:ascii="Cambria Math" w:eastAsiaTheme="minorEastAsia" w:hAnsi="Cambria Math"/>
+                </w:rPr>
+                <m:t>24</m:t>
+              </m:r>
+            </m:den>
+          </m:f>
+          <m:r>
+            <w:rPr>
+              <w:rFonts w:ascii="Cambria Math" w:eastAsiaTheme="minorEastAsia" w:hAnsi="Cambria Math"/>
+            </w:rPr>
+            <m:t>=0.021-0.088</m:t>
+          </m:r>
+          <m:sSub>
+            <m:sSubPr>
+              <m:ctrlPr>
+                <w:rPr>
+                  <w:rFonts w:ascii="Cambria Math" w:eastAsiaTheme="minorEastAsia" w:hAnsi="Cambria Math"/>
+                  <w:i/>
+                </w:rPr>
+              </m:ctrlPr>
+            </m:sSubPr>
+            <m:e>
+              <m:r>
+                <w:rPr>
+                  <w:rFonts w:ascii="Cambria Math" w:eastAsiaTheme="minorEastAsia" w:hAnsi="Cambria Math"/>
+                </w:rPr>
+                <m:t>D</m:t>
+              </m:r>
+            </m:e>
+            <m:sub>
+              <m:r>
+                <w:rPr>
+                  <w:rFonts w:ascii="Cambria Math" w:eastAsiaTheme="minorEastAsia" w:hAnsi="Cambria Math"/>
+                </w:rPr>
+                <m:t>i</m:t>
+              </m:r>
+            </m:sub>
+          </m:sSub>
+        </m:oMath>
+      </m:oMathPara>
+    </w:p>
+    <w:p>
+      <w:pPr>
+        <w:jc w:val="both"/>
+        <w:rPr>
+          <w:rFonts w:eastAsiaTheme="minorEastAsia"/>
+        </w:rPr>
+      </w:pPr>
+      <m:oMathPara>
+        <m:oMath>
+          <m:r>
+            <w:rPr>
+              <w:rFonts w:ascii="Cambria Math" w:eastAsiaTheme="minorEastAsia" w:hAnsi="Cambria Math"/>
+            </w:rPr>
+            <m:t>Height=</m:t>
+          </m:r>
+          <m:f>
+            <m:fPr>
+              <m:ctrlPr>
+                <w:rPr>
+                  <w:rFonts w:ascii="Cambria Math" w:eastAsiaTheme="minorEastAsia" w:hAnsi="Cambria Math"/>
+                  <w:i/>
+                </w:rPr>
+              </m:ctrlPr>
+            </m:fPr>
+            <m:num>
+              <m:r>
+                <w:rPr>
+                  <w:rFonts w:ascii="Cambria Math" w:eastAsiaTheme="minorEastAsia" w:hAnsi="Cambria Math"/>
+                </w:rPr>
+                <m:t>0.16-</m:t>
+              </m:r>
+              <m:f>
+                <m:fPr>
+                  <m:ctrlPr>
+                    <w:rPr>
+                      <w:rFonts w:ascii="Cambria Math" w:eastAsiaTheme="minorEastAsia" w:hAnsi="Cambria Math"/>
+                      <w:i/>
+                    </w:rPr>
+                  </m:ctrlPr>
+                </m:fPr>
+                <m:num>
+                  <m:r>
+                    <w:rPr>
+                      <w:rFonts w:ascii="Cambria Math" w:eastAsiaTheme="minorEastAsia" w:hAnsi="Cambria Math"/>
+                    </w:rPr>
+                    <m:t>2</m:t>
+                  </m:r>
+                  <m:sSub>
+                    <m:sSubPr>
+                      <m:ctrlPr>
+                        <w:rPr>
+                          <w:rFonts w:ascii="Cambria Math" w:eastAsiaTheme="minorEastAsia" w:hAnsi="Cambria Math"/>
+                          <w:i/>
+                        </w:rPr>
+                      </m:ctrlPr>
+                    </m:sSubPr>
+                    <m:e>
+                      <m:r>
+                        <w:rPr>
+                          <w:rFonts w:ascii="Cambria Math" w:eastAsiaTheme="minorEastAsia" w:hAnsi="Cambria Math"/>
+                        </w:rPr>
+                        <m:t>D</m:t>
+                      </m:r>
+                    </m:e>
+                    <m:sub>
+                      <m:r>
+                        <w:rPr>
+                          <w:rFonts w:ascii="Cambria Math" w:eastAsiaTheme="minorEastAsia" w:hAnsi="Cambria Math"/>
+                        </w:rPr>
+                        <m:t>i</m:t>
+                      </m:r>
+                    </m:sub>
+                  </m:sSub>
+                </m:num>
+                <m:den>
+                  <m:r>
+                    <w:rPr>
+                      <w:rFonts w:ascii="Cambria Math" w:eastAsiaTheme="minorEastAsia" w:hAnsi="Cambria Math"/>
+                    </w:rPr>
                     <m:t>3.75</m:t>
                   </m:r>
                 </m:den>
@@ -1637,13 +1725,7 @@
             <w:rPr>
               <w:rFonts w:ascii="Cambria Math" w:eastAsiaTheme="minorEastAsia" w:hAnsi="Cambria Math"/>
             </w:rPr>
-            <m:t>=0.08-</m:t>
-          </m:r>
-          <m:r>
-            <w:rPr>
-              <w:rFonts w:ascii="Cambria Math" w:eastAsiaTheme="minorEastAsia" w:hAnsi="Cambria Math"/>
-            </w:rPr>
-            <m:t>0.77</m:t>
+            <m:t>=0.08-0.77</m:t>
           </m:r>
           <m:sSub>
             <m:sSubPr>
@@ -1714,7 +1796,7 @@
                     <w:rPr>
                       <w:rFonts w:ascii="Cambria Math" w:eastAsiaTheme="minorEastAsia" w:hAnsi="Cambria Math"/>
                     </w:rPr>
-                    <m:t>0.01+0.045</m:t>
+                    <m:t>0.021-0.023</m:t>
                   </m:r>
                   <m:sSub>
                     <m:sSubPr>
@@ -1808,7 +1890,39 @@
             <w:rPr>
               <w:rFonts w:ascii="Cambria Math" w:eastAsiaTheme="minorEastAsia" w:hAnsi="Cambria Math"/>
             </w:rPr>
-            <m:t xml:space="preserve">-0.03465 </m:t>
+            <m:t xml:space="preserve">0.00084 - 0.009005 </m:t>
+          </m:r>
+          <m:sSub>
+            <m:sSubPr>
+              <m:ctrlPr>
+                <w:rPr>
+                  <w:rFonts w:ascii="Cambria Math" w:eastAsiaTheme="minorEastAsia" w:hAnsi="Cambria Math"/>
+                  <w:i/>
+                </w:rPr>
+              </m:ctrlPr>
+            </m:sSubPr>
+            <m:e>
+              <m:r>
+                <w:rPr>
+                  <w:rFonts w:ascii="Cambria Math" w:eastAsiaTheme="minorEastAsia" w:hAnsi="Cambria Math"/>
+                </w:rPr>
+                <m:t>D</m:t>
+              </m:r>
+            </m:e>
+            <m:sub>
+              <m:r>
+                <w:rPr>
+                  <w:rFonts w:ascii="Cambria Math" w:eastAsiaTheme="minorEastAsia" w:hAnsi="Cambria Math"/>
+                </w:rPr>
+                <m:t>i</m:t>
+              </m:r>
+            </m:sub>
+          </m:sSub>
+          <m:r>
+            <w:rPr>
+              <w:rFonts w:ascii="Cambria Math" w:eastAsiaTheme="minorEastAsia" w:hAnsi="Cambria Math"/>
+            </w:rPr>
+            <m:t xml:space="preserve"> + 0.008855 </m:t>
           </m:r>
           <m:sSubSup>
             <m:sSubSupPr>
@@ -1844,44 +1958,6 @@
               </m:r>
             </m:sup>
           </m:sSubSup>
-          <m:r>
-            <w:rPr>
-              <w:rFonts w:ascii="Cambria Math" w:eastAsiaTheme="minorEastAsia" w:hAnsi="Cambria Math"/>
-            </w:rPr>
-            <m:t xml:space="preserve"> - 0.0041 </m:t>
-          </m:r>
-          <m:sSub>
-            <m:sSubPr>
-              <m:ctrlPr>
-                <w:rPr>
-                  <w:rFonts w:ascii="Cambria Math" w:eastAsiaTheme="minorEastAsia" w:hAnsi="Cambria Math"/>
-                  <w:i/>
-                </w:rPr>
-              </m:ctrlPr>
-            </m:sSubPr>
-            <m:e>
-              <m:r>
-                <w:rPr>
-                  <w:rFonts w:ascii="Cambria Math" w:eastAsiaTheme="minorEastAsia" w:hAnsi="Cambria Math"/>
-                </w:rPr>
-                <m:t>D</m:t>
-              </m:r>
-            </m:e>
-            <m:sub>
-              <m:r>
-                <w:rPr>
-                  <w:rFonts w:ascii="Cambria Math" w:eastAsiaTheme="minorEastAsia" w:hAnsi="Cambria Math"/>
-                </w:rPr>
-                <m:t>i</m:t>
-              </m:r>
-            </m:sub>
-          </m:sSub>
-          <m:r>
-            <w:rPr>
-              <w:rFonts w:ascii="Cambria Math" w:eastAsiaTheme="minorEastAsia" w:hAnsi="Cambria Math"/>
-            </w:rPr>
-            <m:t xml:space="preserve"> + 0.0008</m:t>
-          </m:r>
         </m:oMath>
       </m:oMathPara>
     </w:p>
@@ -1916,13 +1992,7 @@
             <w:rPr>
               <w:rFonts w:ascii="Cambria Math" w:eastAsiaTheme="minorEastAsia" w:hAnsi="Cambria Math"/>
             </w:rPr>
-            <m:t>Turns=</m:t>
-          </m:r>
-          <m:r>
-            <w:rPr>
-              <w:rFonts w:ascii="Cambria Math" w:eastAsiaTheme="minorEastAsia" w:hAnsi="Cambria Math"/>
-            </w:rPr>
-            <m:t>Area×</m:t>
+            <m:t>Turns=Area×</m:t>
           </m:r>
           <m:f>
             <m:fPr>
@@ -1980,13 +2050,7 @@
             <w:rPr>
               <w:rFonts w:ascii="Cambria Math" w:eastAsiaTheme="minorEastAsia" w:hAnsi="Cambria Math"/>
             </w:rPr>
-            <m:t>=Area×</m:t>
-          </m:r>
-          <m:r>
-            <w:rPr>
-              <w:rFonts w:ascii="Cambria Math" w:eastAsiaTheme="minorEastAsia" w:hAnsi="Cambria Math"/>
-            </w:rPr>
-            <m:t>1.15×</m:t>
+            <m:t>=Area×1.15×</m:t>
           </m:r>
           <m:sSup>
             <m:sSupPr>
@@ -2062,7 +2126,47 @@
             <w:rPr>
               <w:rFonts w:ascii="Cambria Math" w:eastAsiaTheme="minorEastAsia" w:hAnsi="Cambria Math"/>
             </w:rPr>
-            <m:t xml:space="preserve">-39847.5 </m:t>
+            <m:t xml:space="preserve">10183.3 </m:t>
+          </m:r>
+          <m:sSubSup>
+            <m:sSubSupPr>
+              <m:ctrlPr>
+                <w:rPr>
+                  <w:rFonts w:ascii="Cambria Math" w:eastAsiaTheme="minorEastAsia" w:hAnsi="Cambria Math"/>
+                  <w:i/>
+                </w:rPr>
+              </m:ctrlPr>
+            </m:sSubSupPr>
+            <m:e>
+              <m:r>
+                <w:rPr>
+                  <w:rFonts w:ascii="Cambria Math" w:eastAsiaTheme="minorEastAsia" w:hAnsi="Cambria Math"/>
+                </w:rPr>
+                <m:t>D</m:t>
+              </m:r>
+            </m:e>
+            <m:sub>
+              <m:r>
+                <w:rPr>
+                  <w:rFonts w:ascii="Cambria Math" w:eastAsiaTheme="minorEastAsia" w:hAnsi="Cambria Math"/>
+                </w:rPr>
+                <m:t>i</m:t>
+              </m:r>
+            </m:sub>
+            <m:sup>
+              <m:r>
+                <w:rPr>
+                  <w:rFonts w:ascii="Cambria Math" w:eastAsiaTheme="minorEastAsia" w:hAnsi="Cambria Math"/>
+                </w:rPr>
+                <m:t>2</m:t>
+              </m:r>
+            </m:sup>
+          </m:sSubSup>
+          <m:r>
+            <w:rPr>
+              <w:rFonts w:ascii="Cambria Math" w:eastAsiaTheme="minorEastAsia" w:hAnsi="Cambria Math"/>
+            </w:rPr>
+            <m:t xml:space="preserve"> - 10355.8 </m:t>
           </m:r>
           <m:sSub>
             <m:sSubPr>
@@ -2094,7 +2198,45 @@
             <w:rPr>
               <w:rFonts w:ascii="Cambria Math" w:eastAsiaTheme="minorEastAsia" w:hAnsi="Cambria Math"/>
             </w:rPr>
-            <m:t xml:space="preserve">^2 - 4715 </m:t>
+            <m:t xml:space="preserve"> + 966</m:t>
+          </m:r>
+          <m:r>
+            <w:rPr>
+              <w:rFonts w:ascii="Cambria Math" w:eastAsiaTheme="minorEastAsia" w:hAnsi="Cambria Math"/>
+            </w:rPr>
+            <m:t>)</m:t>
+          </m:r>
+        </m:oMath>
+      </m:oMathPara>
+    </w:p>
+    <w:p>
+      <w:pPr>
+        <w:jc w:val="both"/>
+        <w:rPr>
+          <w:rFonts w:eastAsiaTheme="minorEastAsia"/>
+        </w:rPr>
+      </w:pPr>
+      <w:r>
+        <w:rPr>
+          <w:rFonts w:eastAsiaTheme="minorEastAsia"/>
+        </w:rPr>
+        <w:t>Therefore, electric loading and torque becomes:</w:t>
+      </w:r>
+    </w:p>
+    <w:p>
+      <w:pPr>
+        <w:jc w:val="both"/>
+        <w:rPr>
+          <w:rFonts w:eastAsiaTheme="minorEastAsia"/>
+        </w:rPr>
+      </w:pPr>
+      <m:oMathPara>
+        <m:oMath>
+          <m:r>
+            <w:rPr>
+              <w:rFonts w:ascii="Cambria Math" w:eastAsiaTheme="minorEastAsia" w:hAnsi="Cambria Math"/>
+            </w:rPr>
+            <m:t>A(</m:t>
           </m:r>
           <m:sSub>
             <m:sSubPr>
@@ -2126,125 +2268,7 @@
             <w:rPr>
               <w:rFonts w:ascii="Cambria Math" w:eastAsiaTheme="minorEastAsia" w:hAnsi="Cambria Math"/>
             </w:rPr>
-            <m:t xml:space="preserve"> + 920</m:t>
-          </m:r>
-          <m:r>
-            <w:rPr>
-              <w:rFonts w:ascii="Cambria Math" w:eastAsiaTheme="minorEastAsia" w:hAnsi="Cambria Math"/>
-            </w:rPr>
-            <m:t>)</m:t>
-          </m:r>
-        </m:oMath>
-      </m:oMathPara>
-    </w:p>
-    <w:p>
-      <w:pPr>
-        <w:jc w:val="both"/>
-        <w:rPr>
-          <w:rFonts w:eastAsiaTheme="minorEastAsia"/>
-        </w:rPr>
-      </w:pPr>
-      <w:r>
-        <w:rPr>
-          <w:rFonts w:eastAsiaTheme="minorEastAsia"/>
-        </w:rPr>
-        <w:t>Therefore</w:t>
-      </w:r>
-      <w:r>
-        <w:rPr>
-          <w:rFonts w:eastAsiaTheme="minorEastAsia"/>
-        </w:rPr>
-        <w:t>,</w:t>
-      </w:r>
-      <w:r>
-        <w:rPr>
-          <w:rFonts w:eastAsiaTheme="minorEastAsia"/>
-        </w:rPr>
-        <w:t xml:space="preserve"> electric loading</w:t>
-      </w:r>
-      <w:r>
-        <w:rPr>
-          <w:rFonts w:eastAsiaTheme="minorEastAsia"/>
-        </w:rPr>
-        <w:t xml:space="preserve"> and torque </w:t>
-      </w:r>
-      <w:r>
-        <w:rPr>
-          <w:rFonts w:eastAsiaTheme="minorEastAsia"/>
-        </w:rPr>
-        <w:t>becomes</w:t>
-      </w:r>
-      <w:r>
-        <w:rPr>
-          <w:rFonts w:eastAsiaTheme="minorEastAsia"/>
-        </w:rPr>
-        <w:t>:</w:t>
-      </w:r>
-    </w:p>
-    <w:p>
-      <w:pPr>
-        <w:jc w:val="both"/>
-        <w:rPr>
-          <w:rFonts w:eastAsiaTheme="minorEastAsia"/>
-        </w:rPr>
-      </w:pPr>
-      <m:oMathPara>
-        <m:oMath>
-          <m:r>
-            <w:rPr>
-              <w:rFonts w:ascii="Cambria Math" w:eastAsiaTheme="minorEastAsia" w:hAnsi="Cambria Math"/>
-            </w:rPr>
-            <m:t>A</m:t>
-          </m:r>
-          <m:r>
-            <w:rPr>
-              <w:rFonts w:ascii="Cambria Math" w:eastAsiaTheme="minorEastAsia" w:hAnsi="Cambria Math"/>
-            </w:rPr>
-            <m:t>(</m:t>
-          </m:r>
-          <m:sSub>
-            <m:sSubPr>
-              <m:ctrlPr>
-                <w:rPr>
-                  <w:rFonts w:ascii="Cambria Math" w:eastAsiaTheme="minorEastAsia" w:hAnsi="Cambria Math"/>
-                  <w:i/>
-                </w:rPr>
-              </m:ctrlPr>
-            </m:sSubPr>
-            <m:e>
-              <m:r>
-                <w:rPr>
-                  <w:rFonts w:ascii="Cambria Math" w:eastAsiaTheme="minorEastAsia" w:hAnsi="Cambria Math"/>
-                </w:rPr>
-                <m:t>D</m:t>
-              </m:r>
-            </m:e>
-            <m:sub>
-              <m:r>
-                <w:rPr>
-                  <w:rFonts w:ascii="Cambria Math" w:eastAsiaTheme="minorEastAsia" w:hAnsi="Cambria Math"/>
-                </w:rPr>
-                <m:t>i</m:t>
-              </m:r>
-            </m:sub>
-          </m:sSub>
-          <m:r>
-            <w:rPr>
-              <w:rFonts w:ascii="Cambria Math" w:eastAsiaTheme="minorEastAsia" w:hAnsi="Cambria Math"/>
-            </w:rPr>
-            <m:t>)</m:t>
-          </m:r>
-          <m:r>
-            <w:rPr>
-              <w:rFonts w:ascii="Cambria Math" w:eastAsiaTheme="minorEastAsia" w:hAnsi="Cambria Math"/>
-            </w:rPr>
-            <m:t>=</m:t>
-          </m:r>
-          <m:r>
-            <w:rPr>
-              <w:rFonts w:ascii="Cambria Math" w:eastAsiaTheme="minorEastAsia" w:hAnsi="Cambria Math"/>
-            </w:rPr>
-            <m:t>19.1</m:t>
+            <m:t>)=19.1</m:t>
           </m:r>
           <m:f>
             <m:fPr>
@@ -2260,7 +2284,7 @@
                 <w:rPr>
                   <w:rFonts w:ascii="Cambria Math" w:eastAsiaTheme="minorEastAsia" w:hAnsi="Cambria Math"/>
                 </w:rPr>
-                <m:t xml:space="preserve">-39847.5 </m:t>
+                <m:t xml:space="preserve">10183.3 </m:t>
               </m:r>
               <m:sSubSup>
                 <m:sSubSupPr>
@@ -2300,7 +2324,7 @@
                 <w:rPr>
                   <w:rFonts w:ascii="Cambria Math" w:eastAsiaTheme="minorEastAsia" w:hAnsi="Cambria Math"/>
                 </w:rPr>
-                <m:t xml:space="preserve">- 4715 </m:t>
+                <m:t xml:space="preserve"> - 10355.8 </m:t>
               </m:r>
               <m:sSub>
                 <m:sSubPr>
@@ -2332,7 +2356,7 @@
                 <w:rPr>
                   <w:rFonts w:ascii="Cambria Math" w:eastAsiaTheme="minorEastAsia" w:hAnsi="Cambria Math"/>
                 </w:rPr>
-                <m:t xml:space="preserve"> + 920</m:t>
+                <m:t xml:space="preserve"> + 966</m:t>
               </m:r>
             </m:num>
             <m:den>
@@ -2424,13 +2448,7 @@
             <w:rPr>
               <w:rFonts w:ascii="Cambria Math" w:eastAsiaTheme="minorEastAsia" w:hAnsi="Cambria Math"/>
             </w:rPr>
-            <m:t>=0.476</m:t>
-          </m:r>
-          <m:r>
-            <w:rPr>
-              <w:rFonts w:ascii="Cambria Math" w:eastAsiaTheme="minorEastAsia" w:hAnsi="Cambria Math"/>
-            </w:rPr>
-            <m:t xml:space="preserve"> </m:t>
+            <m:t xml:space="preserve">=0.476 </m:t>
           </m:r>
           <m:sSup>
             <m:sSupPr>
@@ -2562,7 +2580,7 @@
                 <w:rPr>
                   <w:rFonts w:ascii="Cambria Math" w:eastAsiaTheme="minorEastAsia" w:hAnsi="Cambria Math"/>
                 </w:rPr>
-                <m:t xml:space="preserve">-39847.5 </m:t>
+                <m:t xml:space="preserve">10183.3 </m:t>
               </m:r>
               <m:sSubSup>
                 <m:sSubSupPr>
@@ -2602,7 +2620,7 @@
                 <w:rPr>
                   <w:rFonts w:ascii="Cambria Math" w:eastAsiaTheme="minorEastAsia" w:hAnsi="Cambria Math"/>
                 </w:rPr>
-                <m:t xml:space="preserve">- 4715 </m:t>
+                <m:t xml:space="preserve"> - 10355.8 </m:t>
               </m:r>
               <m:sSub>
                 <m:sSubPr>
@@ -2634,7 +2652,7 @@
                 <w:rPr>
                   <w:rFonts w:ascii="Cambria Math" w:eastAsiaTheme="minorEastAsia" w:hAnsi="Cambria Math"/>
                 </w:rPr>
-                <m:t xml:space="preserve"> + 920</m:t>
+                <m:t xml:space="preserve"> + 966</m:t>
               </m:r>
             </m:num>
             <m:den>
@@ -2670,13 +2688,7 @@
             <w:rPr>
               <w:rFonts w:ascii="Cambria Math" w:eastAsiaTheme="minorEastAsia" w:hAnsi="Cambria Math"/>
             </w:rPr>
-            <m:t xml:space="preserve">= </m:t>
-          </m:r>
-          <m:r>
-            <w:rPr>
-              <w:rFonts w:ascii="Cambria Math" w:eastAsiaTheme="minorEastAsia" w:hAnsi="Cambria Math"/>
-            </w:rPr>
-            <m:t>-</m:t>
+            <m:t>=</m:t>
           </m:r>
           <m:f>
             <m:fPr>
@@ -2692,184 +2704,160 @@
                 <w:rPr>
                   <w:rFonts w:ascii="Cambria Math" w:eastAsiaTheme="minorEastAsia" w:hAnsi="Cambria Math"/>
                 </w:rPr>
-                <m:t xml:space="preserve">90569.4 </m:t>
-              </m:r>
-              <m:d>
-                <m:dPr>
+                <m:t xml:space="preserve">23194.8 </m:t>
+              </m:r>
+              <m:sSubSup>
+                <m:sSubSupPr>
                   <m:ctrlPr>
                     <w:rPr>
                       <w:rFonts w:ascii="Cambria Math" w:eastAsiaTheme="minorEastAsia" w:hAnsi="Cambria Math"/>
                       <w:i/>
                     </w:rPr>
                   </m:ctrlPr>
-                </m:dPr>
+                </m:sSubSupPr>
                 <m:e>
-                  <m:sSub>
-                    <m:sSubPr>
-                      <m:ctrlPr>
-                        <w:rPr>
-                          <w:rFonts w:ascii="Cambria Math" w:eastAsiaTheme="minorEastAsia" w:hAnsi="Cambria Math"/>
-                          <w:i/>
-                        </w:rPr>
-                      </m:ctrlPr>
-                    </m:sSubPr>
-                    <m:e>
-                      <m:r>
-                        <w:rPr>
-                          <w:rFonts w:ascii="Cambria Math" w:eastAsiaTheme="minorEastAsia" w:hAnsi="Cambria Math"/>
-                        </w:rPr>
-                        <m:t>D</m:t>
-                      </m:r>
-                    </m:e>
-                    <m:sub>
-                      <m:r>
-                        <w:rPr>
-                          <w:rFonts w:ascii="Cambria Math" w:eastAsiaTheme="minorEastAsia" w:hAnsi="Cambria Math"/>
-                        </w:rPr>
-                        <m:t>i</m:t>
-                      </m:r>
-                    </m:sub>
-                  </m:sSub>
-                  <m:r>
-                    <w:rPr>
-                      <w:rFonts w:ascii="Cambria Math" w:eastAsiaTheme="minorEastAsia" w:hAnsi="Cambria Math"/>
-                    </w:rPr>
-                    <m:t>- 0.103896</m:t>
+                  <m:r>
+                    <w:rPr>
+                      <w:rFonts w:ascii="Cambria Math" w:eastAsiaTheme="minorEastAsia" w:hAnsi="Cambria Math"/>
+                    </w:rPr>
+                    <m:t>D</m:t>
                   </m:r>
                 </m:e>
-              </m:d>
-              <m:d>
-                <m:dPr>
+                <m:sub>
+                  <m:r>
+                    <w:rPr>
+                      <w:rFonts w:ascii="Cambria Math" w:eastAsiaTheme="minorEastAsia" w:hAnsi="Cambria Math"/>
+                    </w:rPr>
+                    <m:t>i</m:t>
+                  </m:r>
+                </m:sub>
+                <m:sup>
+                  <m:r>
+                    <w:rPr>
+                      <w:rFonts w:ascii="Cambria Math" w:eastAsiaTheme="minorEastAsia" w:hAnsi="Cambria Math"/>
+                    </w:rPr>
+                    <m:t>4</m:t>
+                  </m:r>
+                </m:sup>
+              </m:sSubSup>
+              <m:r>
+                <w:rPr>
+                  <w:rFonts w:ascii="Cambria Math" w:eastAsiaTheme="minorEastAsia" w:hAnsi="Cambria Math"/>
+                </w:rPr>
+                <m:t xml:space="preserve">- 24051.6 </m:t>
+              </m:r>
+              <m:sSubSup>
+                <m:sSubSupPr>
                   <m:ctrlPr>
                     <w:rPr>
                       <w:rFonts w:ascii="Cambria Math" w:eastAsiaTheme="minorEastAsia" w:hAnsi="Cambria Math"/>
                       <w:i/>
                     </w:rPr>
                   </m:ctrlPr>
-                </m:dPr>
+                </m:sSubSupPr>
                 <m:e>
-                  <m:sSub>
-                    <m:sSubPr>
-                      <m:ctrlPr>
-                        <w:rPr>
-                          <w:rFonts w:ascii="Cambria Math" w:eastAsiaTheme="minorEastAsia" w:hAnsi="Cambria Math"/>
-                          <w:i/>
-                        </w:rPr>
-                      </m:ctrlPr>
-                    </m:sSubPr>
-                    <m:e>
-                      <m:r>
-                        <w:rPr>
-                          <w:rFonts w:ascii="Cambria Math" w:eastAsiaTheme="minorEastAsia" w:hAnsi="Cambria Math"/>
-                        </w:rPr>
-                        <m:t>D</m:t>
-                      </m:r>
-                    </m:e>
-                    <m:sub>
-                      <m:r>
-                        <w:rPr>
-                          <w:rFonts w:ascii="Cambria Math" w:eastAsiaTheme="minorEastAsia" w:hAnsi="Cambria Math"/>
-                        </w:rPr>
-                        <m:t>i</m:t>
-                      </m:r>
-                    </m:sub>
-                  </m:sSub>
-                  <m:r>
-                    <w:rPr>
-                      <w:rFonts w:ascii="Cambria Math" w:eastAsiaTheme="minorEastAsia" w:hAnsi="Cambria Math"/>
-                    </w:rPr>
-                    <m:t xml:space="preserve"> - 0.01</m:t>
+                  <m:r>
+                    <w:rPr>
+                      <w:rFonts w:ascii="Cambria Math" w:eastAsiaTheme="minorEastAsia" w:hAnsi="Cambria Math"/>
+                    </w:rPr>
+                    <m:t>D</m:t>
                   </m:r>
                 </m:e>
-              </m:d>
-              <m:d>
-                <m:dPr>
+                <m:sub>
+                  <m:r>
+                    <w:rPr>
+                      <w:rFonts w:ascii="Cambria Math" w:eastAsiaTheme="minorEastAsia" w:hAnsi="Cambria Math"/>
+                    </w:rPr>
+                    <m:t>i</m:t>
+                  </m:r>
+                </m:sub>
+                <m:sup>
+                  <m:r>
+                    <w:rPr>
+                      <w:rFonts w:ascii="Cambria Math" w:eastAsiaTheme="minorEastAsia" w:hAnsi="Cambria Math"/>
+                    </w:rPr>
+                    <m:t>3</m:t>
+                  </m:r>
+                </m:sup>
+              </m:sSubSup>
+              <m:r>
+                <w:rPr>
+                  <w:rFonts w:ascii="Cambria Math" w:eastAsiaTheme="minorEastAsia" w:hAnsi="Cambria Math"/>
+                </w:rPr>
+                <m:t xml:space="preserve">+ 2674.37 </m:t>
+              </m:r>
+              <m:sSubSup>
+                <m:sSubSupPr>
                   <m:ctrlPr>
                     <w:rPr>
                       <w:rFonts w:ascii="Cambria Math" w:eastAsiaTheme="minorEastAsia" w:hAnsi="Cambria Math"/>
                       <w:i/>
                     </w:rPr>
                   </m:ctrlPr>
-                </m:dPr>
+                </m:sSubSupPr>
                 <m:e>
-                  <m:sSub>
-                    <m:sSubPr>
-                      <m:ctrlPr>
-                        <w:rPr>
-                          <w:rFonts w:ascii="Cambria Math" w:eastAsiaTheme="minorEastAsia" w:hAnsi="Cambria Math"/>
-                          <w:i/>
-                        </w:rPr>
-                      </m:ctrlPr>
-                    </m:sSubPr>
-                    <m:e>
-                      <m:r>
-                        <w:rPr>
-                          <w:rFonts w:ascii="Cambria Math" w:eastAsiaTheme="minorEastAsia" w:hAnsi="Cambria Math"/>
-                        </w:rPr>
-                        <m:t>D</m:t>
-                      </m:r>
-                    </m:e>
-                    <m:sub>
-                      <m:r>
-                        <w:rPr>
-                          <w:rFonts w:ascii="Cambria Math" w:eastAsiaTheme="minorEastAsia" w:hAnsi="Cambria Math"/>
-                        </w:rPr>
-                        <m:t>i</m:t>
-                      </m:r>
-                    </m:sub>
-                  </m:sSub>
-                  <m:r>
-                    <w:rPr>
-                      <w:rFonts w:ascii="Cambria Math" w:eastAsiaTheme="minorEastAsia" w:hAnsi="Cambria Math"/>
-                    </w:rPr>
-                    <m:t xml:space="preserve"> - 0.01</m:t>
+                  <m:r>
+                    <w:rPr>
+                      <w:rFonts w:ascii="Cambria Math" w:eastAsiaTheme="minorEastAsia" w:hAnsi="Cambria Math"/>
+                    </w:rPr>
+                    <m:t>D</m:t>
                   </m:r>
                 </m:e>
-              </m:d>
-              <m:d>
-                <m:dPr>
+                <m:sub>
+                  <m:r>
+                    <w:rPr>
+                      <w:rFonts w:ascii="Cambria Math" w:eastAsiaTheme="minorEastAsia" w:hAnsi="Cambria Math"/>
+                    </w:rPr>
+                    <m:t>i</m:t>
+                  </m:r>
+                </m:sub>
+                <m:sup>
+                  <m:r>
+                    <w:rPr>
+                      <w:rFonts w:ascii="Cambria Math" w:eastAsiaTheme="minorEastAsia" w:hAnsi="Cambria Math"/>
+                    </w:rPr>
+                    <m:t>2</m:t>
+                  </m:r>
+                </m:sup>
+              </m:sSubSup>
+              <m:r>
+                <w:rPr>
+                  <w:rFonts w:ascii="Cambria Math" w:eastAsiaTheme="minorEastAsia" w:hAnsi="Cambria Math"/>
+                </w:rPr>
+                <m:t xml:space="preserve">- 46.3646 </m:t>
+              </m:r>
+              <m:sSub>
+                <m:sSubPr>
                   <m:ctrlPr>
                     <w:rPr>
                       <w:rFonts w:ascii="Cambria Math" w:eastAsiaTheme="minorEastAsia" w:hAnsi="Cambria Math"/>
                       <w:i/>
                     </w:rPr>
                   </m:ctrlPr>
-                </m:dPr>
+                </m:sSubPr>
                 <m:e>
-                  <m:sSub>
-                    <m:sSubPr>
-                      <m:ctrlPr>
-                        <w:rPr>
-                          <w:rFonts w:ascii="Cambria Math" w:eastAsiaTheme="minorEastAsia" w:hAnsi="Cambria Math"/>
-                          <w:i/>
-                        </w:rPr>
-                      </m:ctrlPr>
-                    </m:sSubPr>
-                    <m:e>
-                      <m:r>
-                        <w:rPr>
-                          <w:rFonts w:ascii="Cambria Math" w:eastAsiaTheme="minorEastAsia" w:hAnsi="Cambria Math"/>
-                        </w:rPr>
-                        <m:t>D</m:t>
-                      </m:r>
-                    </m:e>
-                    <m:sub>
-                      <m:r>
-                        <w:rPr>
-                          <w:rFonts w:ascii="Cambria Math" w:eastAsiaTheme="minorEastAsia" w:hAnsi="Cambria Math"/>
-                        </w:rPr>
-                        <m:t>i</m:t>
-                      </m:r>
-                    </m:sub>
-                  </m:sSub>
-                  <m:r>
-                    <w:rPr>
-                      <w:rFonts w:ascii="Cambria Math" w:eastAsiaTheme="minorEastAsia" w:hAnsi="Cambria Math"/>
-                    </w:rPr>
-                    <m:t xml:space="preserve"> + 0.222222</m:t>
+                  <m:r>
+                    <w:rPr>
+                      <w:rFonts w:ascii="Cambria Math" w:eastAsiaTheme="minorEastAsia" w:hAnsi="Cambria Math"/>
+                    </w:rPr>
+                    <m:t>D</m:t>
                   </m:r>
                 </m:e>
-              </m:d>
+                <m:sub>
+                  <m:r>
+                    <w:rPr>
+                      <w:rFonts w:ascii="Cambria Math" w:eastAsiaTheme="minorEastAsia" w:hAnsi="Cambria Math"/>
+                    </w:rPr>
+                    <m:t>i</m:t>
+                  </m:r>
+                </m:sub>
+              </m:sSub>
+              <m:r>
+                <w:rPr>
+                  <w:rFonts w:ascii="Cambria Math" w:eastAsiaTheme="minorEastAsia" w:hAnsi="Cambria Math"/>
+                </w:rPr>
+                <m:t xml:space="preserve"> + 0.220029</m:t>
+              </m:r>
             </m:num>
             <m:den>
               <m:sSub>
@@ -2928,19 +2916,7 @@
         <w:rPr>
           <w:rFonts w:eastAsiaTheme="minorEastAsia"/>
         </w:rPr>
-        <w:t xml:space="preserve">, </w:t>
-      </w:r>
-      <w:r>
-        <w:rPr>
-          <w:rFonts w:eastAsiaTheme="minorEastAsia"/>
-        </w:rPr>
-        <w:t xml:space="preserve">derivative of the torque function is calculated. </w:t>
-      </w:r>
-      <w:r>
-        <w:rPr>
-          <w:rFonts w:eastAsiaTheme="minorEastAsia"/>
-        </w:rPr>
-        <w:t>Local maxima points appear at:</w:t>
+        <w:t>, derivative of the torque function is calculated. Local maxima points appear at:</w:t>
       </w:r>
     </w:p>
     <w:p>
@@ -2982,7 +2958,7 @@
             <w:rPr>
               <w:rFonts w:ascii="Cambria Math" w:eastAsiaTheme="minorEastAsia" w:hAnsi="Cambria Math"/>
             </w:rPr>
-            <m:t>=-0.009</m:t>
+            <m:t>=-0.008</m:t>
           </m:r>
         </m:oMath>
       </m:oMathPara>
@@ -3026,7 +3002,7 @@
             <w:rPr>
               <w:rFonts w:ascii="Cambria Math" w:eastAsiaTheme="minorEastAsia" w:hAnsi="Cambria Math"/>
             </w:rPr>
-            <m:t>=0.064</m:t>
+            <m:t>=0.059</m:t>
           </m:r>
         </m:oMath>
       </m:oMathPara>
@@ -3042,25 +3018,7 @@
         <w:rPr>
           <w:rFonts w:eastAsiaTheme="minorEastAsia"/>
         </w:rPr>
-        <w:t>For these values, optimum rotor radius</w:t>
-      </w:r>
-      <w:r>
-        <w:rPr>
-          <w:rFonts w:eastAsiaTheme="minorEastAsia"/>
-        </w:rPr>
-        <w:t xml:space="preserve"> for maximum torque is </w:t>
-      </w:r>
-      <w:r>
-        <w:rPr>
-          <w:rFonts w:eastAsiaTheme="minorEastAsia"/>
-        </w:rPr>
-        <w:t>27 mm</w:t>
-      </w:r>
-      <w:r>
-        <w:rPr>
-          <w:rFonts w:eastAsiaTheme="minorEastAsia"/>
-        </w:rPr>
-        <w:t>. The dimensions of the machine are as follows:</w:t>
+        <w:t>For these values, optimum rotor radius for maximum torque is 27 mm. The dimensions of the machine are as follows:</w:t>
       </w:r>
     </w:p>
     <w:p>
@@ -3079,7 +3037,7 @@
         <w:rPr>
           <w:rFonts w:eastAsiaTheme="minorEastAsia"/>
         </w:rPr>
-        <w:t>Rotor radius: 27 mm</w:t>
+        <w:t>Rotor radius: 24.5 mm</w:t>
       </w:r>
     </w:p>
     <w:p>
@@ -3136,7 +3094,7 @@
         <w:rPr>
           <w:rFonts w:eastAsiaTheme="minorEastAsia"/>
         </w:rPr>
-        <w:t>Back core length: 17 mm</w:t>
+        <w:t>Back core length: 15.5 mm</w:t>
       </w:r>
     </w:p>
     <w:p>
@@ -3155,13 +3113,7 @@
         <w:rPr>
           <w:rFonts w:eastAsiaTheme="minorEastAsia"/>
         </w:rPr>
-        <w:t>Slot height: 31</w:t>
-      </w:r>
-      <w:r>
-        <w:rPr>
-          <w:rFonts w:eastAsiaTheme="minorEastAsia"/>
-        </w:rPr>
-        <w:t xml:space="preserve"> mm</w:t>
+        <w:t>Slot height: 35 mm</w:t>
       </w:r>
     </w:p>
     <w:p>
@@ -3180,19 +3132,7 @@
         <w:rPr>
           <w:rFonts w:eastAsiaTheme="minorEastAsia"/>
         </w:rPr>
-        <w:t xml:space="preserve">Stator inner radius: </w:t>
-      </w:r>
-      <w:r>
-        <w:rPr>
-          <w:rFonts w:eastAsiaTheme="minorEastAsia"/>
-        </w:rPr>
-        <w:t>3</w:t>
-      </w:r>
-      <w:r>
-        <w:rPr>
-          <w:rFonts w:eastAsiaTheme="minorEastAsia"/>
-        </w:rPr>
-        <w:t>2 mm</w:t>
+        <w:t>Stator inner radius: 29.5 mm</w:t>
       </w:r>
     </w:p>
     <w:p>
@@ -3211,25 +3151,7 @@
         <w:rPr>
           <w:rFonts w:eastAsiaTheme="minorEastAsia"/>
         </w:rPr>
-        <w:t xml:space="preserve">Slot outer radius: </w:t>
-      </w:r>
-      <w:r>
-        <w:rPr>
-          <w:rFonts w:eastAsiaTheme="minorEastAsia"/>
-        </w:rPr>
-        <w:t>6</w:t>
-      </w:r>
-      <w:r>
-        <w:rPr>
-          <w:rFonts w:eastAsiaTheme="minorEastAsia"/>
-        </w:rPr>
-        <w:t>3</w:t>
-      </w:r>
-      <w:r>
-        <w:rPr>
-          <w:rFonts w:eastAsiaTheme="minorEastAsia"/>
-        </w:rPr>
-        <w:t xml:space="preserve"> mm</w:t>
+        <w:t>Slot outer radius: 64.5 mm</w:t>
       </w:r>
     </w:p>
     <w:p>
@@ -3248,7 +3170,7 @@
         <w:rPr>
           <w:rFonts w:eastAsiaTheme="minorEastAsia"/>
         </w:rPr>
-        <w:t>Slot ratio: 0.51</w:t>
+        <w:t>Slot ratio: 0.46</w:t>
       </w:r>
     </w:p>
     <w:p>
@@ -3262,7 +3184,19 @@
         <w:rPr>
           <w:rFonts w:eastAsiaTheme="minorEastAsia"/>
         </w:rPr>
-        <w:t>Solving for the equation, number of turns per slot becomes 455. For this number, electric loading of the machine can be calculated as follows:</w:t>
+        <w:t xml:space="preserve">Solving for the equation, number of turns per slot becomes </w:t>
+      </w:r>
+      <w:r>
+        <w:rPr>
+          <w:rFonts w:eastAsiaTheme="minorEastAsia"/>
+        </w:rPr>
+        <w:t>390</w:t>
+      </w:r>
+      <w:r>
+        <w:rPr>
+          <w:rFonts w:eastAsiaTheme="minorEastAsia"/>
+        </w:rPr>
+        <w:t xml:space="preserve"> For this number, electric loading of the machine can be calculated as follows:</w:t>
       </w:r>
     </w:p>
     <w:p>
@@ -3378,7 +3312,7 @@
                 <w:rPr>
                   <w:rFonts w:ascii="Cambria Math" w:eastAsiaTheme="minorEastAsia" w:hAnsi="Cambria Math"/>
                 </w:rPr>
-                <m:t>455</m:t>
+                <m:t>390</m:t>
               </m:r>
             </m:num>
             <m:den>
@@ -3386,7 +3320,7 @@
                 <w:rPr>
                   <w:rFonts w:ascii="Cambria Math" w:eastAsiaTheme="minorEastAsia" w:hAnsi="Cambria Math"/>
                 </w:rPr>
-                <m:t>0.064</m:t>
+                <m:t>0.059</m:t>
               </m:r>
             </m:den>
           </m:f>
@@ -3394,7 +3328,19 @@
             <w:rPr>
               <w:rFonts w:ascii="Cambria Math" w:eastAsiaTheme="minorEastAsia" w:hAnsi="Cambria Math"/>
             </w:rPr>
-            <m:t>= 135847 kA/m</m:t>
+            <m:t xml:space="preserve">= </m:t>
+          </m:r>
+          <m:r>
+            <w:rPr>
+              <w:rFonts w:ascii="Cambria Math" w:eastAsiaTheme="minorEastAsia" w:hAnsi="Cambria Math"/>
+            </w:rPr>
+            <m:t>126254</m:t>
+          </m:r>
+          <m:r>
+            <w:rPr>
+              <w:rFonts w:ascii="Cambria Math" w:eastAsiaTheme="minorEastAsia" w:hAnsi="Cambria Math"/>
+            </w:rPr>
+            <m:t xml:space="preserve"> A/m</m:t>
           </m:r>
         </m:oMath>
       </m:oMathPara>
@@ -3410,19 +3356,7 @@
         <w:rPr>
           <w:rFonts w:eastAsiaTheme="minorEastAsia"/>
         </w:rPr>
-        <w:t xml:space="preserve">Apparently, this value is too large. </w:t>
-      </w:r>
-      <w:r>
-        <w:rPr>
-          <w:rFonts w:eastAsiaTheme="minorEastAsia"/>
-        </w:rPr>
-        <w:t>In practice, cooling this machine with natural convection would be impossible. Liquid cooling should be applied.</w:t>
-      </w:r>
-      <w:r>
-        <w:rPr>
-          <w:rFonts w:eastAsiaTheme="minorEastAsia"/>
-        </w:rPr>
-        <w:t xml:space="preserve"> If the machine should be cooled naturally, then penalty or barrier constraints can be added for electrical loading to optimization problem.</w:t>
+        <w:t>Apparently, this value is too large. In practice, cooling this machine with natural convection would be impossible. Liquid cooling should be applied. If the machine should be cooled naturally, then penalty or barrier constraints can be added for electrical loading to optimization problem.</w:t>
       </w:r>
     </w:p>
     <w:p>
@@ -3436,13 +3370,7 @@
         <w:rPr>
           <w:rFonts w:eastAsiaTheme="minorEastAsia"/>
         </w:rPr>
-        <w:t>Magnetic load</w:t>
-      </w:r>
-      <w:r>
-        <w:rPr>
-          <w:rFonts w:eastAsiaTheme="minorEastAsia"/>
-        </w:rPr>
-        <w:t>ing is the same as in previous part. It can be calculated as:</w:t>
+        <w:t>Magnetic loading is the same as in previous part. It can be calculated as:</w:t>
       </w:r>
     </w:p>
     <w:p>
@@ -3547,13 +3475,7 @@
             <w:rPr>
               <w:rFonts w:ascii="Cambria Math" w:eastAsiaTheme="minorEastAsia" w:hAnsi="Cambria Math"/>
             </w:rPr>
-            <m:t>=</m:t>
-          </m:r>
-          <m:r>
-            <w:rPr>
-              <w:rFonts w:ascii="Cambria Math" w:eastAsiaTheme="minorEastAsia" w:hAnsi="Cambria Math"/>
-            </w:rPr>
-            <m:t>0.656 T</m:t>
+            <m:t>=0.656 T</m:t>
           </m:r>
         </m:oMath>
       </m:oMathPara>
@@ -3699,7 +3621,7 @@
             <w:rPr>
               <w:rFonts w:ascii="Cambria Math" w:eastAsiaTheme="minorEastAsia" w:hAnsi="Cambria Math"/>
             </w:rPr>
-            <m:t>99168</m:t>
+            <m:t>91332</m:t>
           </m:r>
         </m:oMath>
       </m:oMathPara>
@@ -3800,13 +3722,7 @@
             <w:rPr>
               <w:rFonts w:ascii="Cambria Math" w:eastAsiaTheme="minorEastAsia" w:hAnsi="Cambria Math"/>
             </w:rPr>
-            <m:t>=</m:t>
-          </m:r>
-          <m:r>
-            <w:rPr>
-              <w:rFonts w:ascii="Cambria Math" w:eastAsiaTheme="minorEastAsia" w:hAnsi="Cambria Math"/>
-            </w:rPr>
-            <m:t>2π</m:t>
+            <m:t>=2π</m:t>
           </m:r>
           <m:sSup>
             <m:sSupPr>
@@ -3832,7 +3748,7 @@
                     <w:rPr>
                       <w:rFonts w:ascii="Cambria Math" w:eastAsiaTheme="minorEastAsia" w:hAnsi="Cambria Math"/>
                     </w:rPr>
-                    <m:t>27×</m:t>
+                    <m:t>24.5×</m:t>
                   </m:r>
                   <m:sSup>
                     <m:sSupPr>
@@ -3876,13 +3792,31 @@
             <w:rPr>
               <w:rFonts w:ascii="Cambria Math" w:eastAsiaTheme="minorEastAsia" w:hAnsi="Cambria Math"/>
             </w:rPr>
-            <m:t>×99168</m:t>
-          </m:r>
-          <m:r>
-            <w:rPr>
-              <w:rFonts w:ascii="Cambria Math" w:eastAsiaTheme="minorEastAsia" w:hAnsi="Cambria Math"/>
-            </w:rPr>
-            <m:t>×0.105=47.7 Nm</m:t>
+            <m:t>×</m:t>
+          </m:r>
+          <m:r>
+            <w:rPr>
+              <w:rFonts w:ascii="Cambria Math" w:eastAsiaTheme="minorEastAsia" w:hAnsi="Cambria Math"/>
+            </w:rPr>
+            <m:t>91332</m:t>
+          </m:r>
+          <m:r>
+            <w:rPr>
+              <w:rFonts w:ascii="Cambria Math" w:eastAsiaTheme="minorEastAsia" w:hAnsi="Cambria Math"/>
+            </w:rPr>
+            <m:t>×0.105=</m:t>
+          </m:r>
+          <m:r>
+            <w:rPr>
+              <w:rFonts w:ascii="Cambria Math" w:eastAsiaTheme="minorEastAsia" w:hAnsi="Cambria Math"/>
+            </w:rPr>
+            <m:t>36.2</m:t>
+          </m:r>
+          <m:r>
+            <w:rPr>
+              <w:rFonts w:ascii="Cambria Math" w:eastAsiaTheme="minorEastAsia" w:hAnsi="Cambria Math"/>
+            </w:rPr>
+            <m:t xml:space="preserve"> Nm</m:t>
           </m:r>
         </m:oMath>
       </m:oMathPara>
@@ -3899,13 +3833,31 @@
             <w:rPr>
               <w:rFonts w:ascii="Cambria Math" w:eastAsiaTheme="minorEastAsia" w:hAnsi="Cambria Math"/>
             </w:rPr>
-            <m:t>P=T ω=50π×47.7=</m:t>
-          </m:r>
-          <m:r>
-            <w:rPr>
-              <w:rFonts w:ascii="Cambria Math" w:eastAsiaTheme="minorEastAsia" w:hAnsi="Cambria Math"/>
-            </w:rPr>
-            <m:t>7492 W</m:t>
+            <m:t>P=T ω=50π×</m:t>
+          </m:r>
+          <m:r>
+            <w:rPr>
+              <w:rFonts w:ascii="Cambria Math" w:eastAsiaTheme="minorEastAsia" w:hAnsi="Cambria Math"/>
+            </w:rPr>
+            <m:t>36.2</m:t>
+          </m:r>
+          <m:r>
+            <w:rPr>
+              <w:rFonts w:ascii="Cambria Math" w:eastAsiaTheme="minorEastAsia" w:hAnsi="Cambria Math"/>
+            </w:rPr>
+            <m:t>=</m:t>
+          </m:r>
+          <m:r>
+            <w:rPr>
+              <w:rFonts w:ascii="Cambria Math" w:eastAsiaTheme="minorEastAsia" w:hAnsi="Cambria Math"/>
+            </w:rPr>
+            <m:t>5683</m:t>
+          </m:r>
+          <m:r>
+            <w:rPr>
+              <w:rFonts w:ascii="Cambria Math" w:eastAsiaTheme="minorEastAsia" w:hAnsi="Cambria Math"/>
+            </w:rPr>
+            <m:t xml:space="preserve"> W</m:t>
           </m:r>
         </m:oMath>
       </m:oMathPara>
@@ -3925,12 +3877,6 @@
           <w:rFonts w:eastAsiaTheme="minorEastAsia"/>
         </w:rPr>
       </w:pPr>
-      <w:r>
-        <w:rPr>
-          <w:rFonts w:eastAsiaTheme="minorEastAsia"/>
-        </w:rPr>
-        <w:t xml:space="preserve">In initial design, outer stator diameter was much larger, where a similar output power was obtained. </w:t>
-      </w:r>
       <w:r>
         <w:rPr>
           <w:rFonts w:eastAsiaTheme="minorEastAsia"/>
@@ -4453,7 +4399,21 @@
               <w:rStyle w:val="Strong"/>
               <w:rFonts w:ascii="Cambria Math" w:hAnsi="Cambria Math"/>
             </w:rPr>
-            <m:t>×0.313=31039</m:t>
+            <m:t>×0.313=</m:t>
+          </m:r>
+          <m:r>
+            <w:rPr>
+              <w:rStyle w:val="Strong"/>
+              <w:rFonts w:ascii="Cambria Math" w:hAnsi="Cambria Math"/>
+            </w:rPr>
+            <m:t>28</m:t>
+          </m:r>
+          <m:r>
+            <w:rPr>
+              <w:rStyle w:val="Strong"/>
+              <w:rFonts w:ascii="Cambria Math" w:hAnsi="Cambria Math"/>
+            </w:rPr>
+            <m:t>587</m:t>
           </m:r>
         </m:oMath>
       </m:oMathPara>
@@ -4544,7 +4504,21 @@
               <w:rStyle w:val="Strong"/>
               <w:rFonts w:ascii="Cambria Math" w:hAnsi="Cambria Math"/>
             </w:rPr>
-            <m:t>×0.313=14.9 Nm</m:t>
+            <m:t>×0.313=</m:t>
+          </m:r>
+          <m:r>
+            <w:rPr>
+              <w:rStyle w:val="Strong"/>
+              <w:rFonts w:ascii="Cambria Math" w:hAnsi="Cambria Math"/>
+            </w:rPr>
+            <m:t>11.3</m:t>
+          </m:r>
+          <m:r>
+            <w:rPr>
+              <w:rStyle w:val="Strong"/>
+              <w:rFonts w:ascii="Cambria Math" w:hAnsi="Cambria Math"/>
+            </w:rPr>
+            <m:t xml:space="preserve"> Nm</m:t>
           </m:r>
         </m:oMath>
       </m:oMathPara>
@@ -4642,7 +4616,21 @@
               <w:rStyle w:val="Strong"/>
               <w:rFonts w:ascii="Cambria Math" w:hAnsi="Cambria Math"/>
             </w:rPr>
-            <m:t>2345 W</m:t>
+            <m:t>1</m:t>
+          </m:r>
+          <m:r>
+            <w:rPr>
+              <w:rStyle w:val="Strong"/>
+              <w:rFonts w:ascii="Cambria Math" w:hAnsi="Cambria Math"/>
+            </w:rPr>
+            <m:t>779</m:t>
+          </m:r>
+          <m:r>
+            <w:rPr>
+              <w:rStyle w:val="Strong"/>
+              <w:rFonts w:ascii="Cambria Math" w:hAnsi="Cambria Math"/>
+            </w:rPr>
+            <m:t xml:space="preserve"> W</m:t>
           </m:r>
         </m:oMath>
       </m:oMathPara>
@@ -5246,89 +5234,97 @@
           <w:rFonts w:eastAsiaTheme="minorEastAsia"/>
           <w:b w:val="0"/>
         </w:rPr>
+        <w:t xml:space="preserve">Tooth flux density can </w:t>
+      </w:r>
+      <w:r>
+        <w:rPr>
+          <w:rStyle w:val="Strong"/>
+          <w:rFonts w:eastAsiaTheme="minorEastAsia"/>
+          <w:b w:val="0"/>
+        </w:rPr>
+        <w:t xml:space="preserve">reach up to </w:t>
+      </w:r>
+      <w:r>
+        <w:rPr>
+          <w:rStyle w:val="Strong"/>
+          <w:rFonts w:eastAsiaTheme="minorEastAsia"/>
+          <w:b w:val="0"/>
+        </w:rPr>
+        <w:t>1.4-</w:t>
+      </w:r>
+      <w:r>
+        <w:rPr>
+          <w:rStyle w:val="Strong"/>
+          <w:rFonts w:eastAsiaTheme="minorEastAsia"/>
+          <w:b w:val="0"/>
+        </w:rPr>
+        <w:t xml:space="preserve">1.5 T. </w:t>
+      </w:r>
+      <w:r>
+        <w:rPr>
+          <w:rStyle w:val="Strong"/>
+          <w:rFonts w:eastAsiaTheme="minorEastAsia"/>
+          <w:b w:val="0"/>
+        </w:rPr>
+        <w:t xml:space="preserve">If the ratio of slot opening to tooth width becomes </w:t>
+      </w:r>
+      <w:r>
+        <w:rPr>
+          <w:rStyle w:val="Strong"/>
+          <w:rFonts w:eastAsiaTheme="minorEastAsia"/>
+          <w:b w:val="0"/>
+        </w:rPr>
+        <w:t>5</w:t>
+      </w:r>
+      <w:r>
+        <w:rPr>
+          <w:rStyle w:val="Strong"/>
+          <w:rFonts w:eastAsiaTheme="minorEastAsia"/>
+          <w:b w:val="0"/>
+        </w:rPr>
+        <w:t xml:space="preserve">, the flux density at the tooth becomes </w:t>
+      </w:r>
+      <w:r>
+        <w:rPr>
+          <w:rStyle w:val="Strong"/>
+          <w:rFonts w:eastAsiaTheme="minorEastAsia"/>
+          <w:b w:val="0"/>
+        </w:rPr>
+        <w:t>6 times of air-gap flux density and reaches 1.44 T.</w:t>
+      </w:r>
+      <w:r>
+        <w:rPr>
+          <w:rStyle w:val="Strong"/>
+          <w:rFonts w:eastAsiaTheme="minorEastAsia"/>
+          <w:b w:val="0"/>
+        </w:rPr>
+        <w:t xml:space="preserve"> Back core </w:t>
+      </w:r>
+      <w:r>
+        <w:rPr>
+          <w:rStyle w:val="Strong"/>
+          <w:rFonts w:eastAsiaTheme="minorEastAsia"/>
+          <w:b w:val="0"/>
+        </w:rPr>
         <w:lastRenderedPageBreak/>
-        <w:t xml:space="preserve">Tooth flux density can </w:t>
-      </w:r>
+        <w:t xml:space="preserve">length can be expressed as a function of rotor outer radius, which can be used as optimization variable, </w:t>
+      </w:r>
+      <w:proofErr w:type="gramStart"/>
       <w:r>
         <w:rPr>
           <w:rStyle w:val="Strong"/>
           <w:rFonts w:eastAsiaTheme="minorEastAsia"/>
           <w:b w:val="0"/>
         </w:rPr>
-        <w:t xml:space="preserve">reach up to </w:t>
-      </w:r>
+        <w:t>similar to</w:t>
+      </w:r>
+      <w:proofErr w:type="gramEnd"/>
       <w:r>
         <w:rPr>
           <w:rStyle w:val="Strong"/>
           <w:rFonts w:eastAsiaTheme="minorEastAsia"/>
           <w:b w:val="0"/>
         </w:rPr>
-        <w:t>1.4-</w:t>
-      </w:r>
-      <w:r>
-        <w:rPr>
-          <w:rStyle w:val="Strong"/>
-          <w:rFonts w:eastAsiaTheme="minorEastAsia"/>
-          <w:b w:val="0"/>
-        </w:rPr>
-        <w:t xml:space="preserve">1.5 T. </w:t>
-      </w:r>
-      <w:r>
-        <w:rPr>
-          <w:rStyle w:val="Strong"/>
-          <w:rFonts w:eastAsiaTheme="minorEastAsia"/>
-          <w:b w:val="0"/>
-        </w:rPr>
-        <w:t xml:space="preserve">If the ratio of slot opening to tooth width becomes </w:t>
-      </w:r>
-      <w:r>
-        <w:rPr>
-          <w:rStyle w:val="Strong"/>
-          <w:rFonts w:eastAsiaTheme="minorEastAsia"/>
-          <w:b w:val="0"/>
-        </w:rPr>
-        <w:t>5</w:t>
-      </w:r>
-      <w:r>
-        <w:rPr>
-          <w:rStyle w:val="Strong"/>
-          <w:rFonts w:eastAsiaTheme="minorEastAsia"/>
-          <w:b w:val="0"/>
-        </w:rPr>
-        <w:t xml:space="preserve">, the flux density at the tooth becomes </w:t>
-      </w:r>
-      <w:r>
-        <w:rPr>
-          <w:rStyle w:val="Strong"/>
-          <w:rFonts w:eastAsiaTheme="minorEastAsia"/>
-          <w:b w:val="0"/>
-        </w:rPr>
-        <w:t>6 times of air-gap flux density and reaches 1.44 T.</w:t>
-      </w:r>
-      <w:r>
-        <w:rPr>
-          <w:rStyle w:val="Strong"/>
-          <w:rFonts w:eastAsiaTheme="minorEastAsia"/>
-          <w:b w:val="0"/>
-        </w:rPr>
-        <w:t xml:space="preserve"> Back core length can be expressed as a function of rotor outer radius, which can be used as optimization variable, </w:t>
-      </w:r>
-      <w:proofErr w:type="gramStart"/>
-      <w:r>
-        <w:rPr>
-          <w:rStyle w:val="Strong"/>
-          <w:rFonts w:eastAsiaTheme="minorEastAsia"/>
-          <w:b w:val="0"/>
-        </w:rPr>
-        <w:t>similar to</w:t>
-      </w:r>
-      <w:proofErr w:type="gramEnd"/>
-      <w:r>
-        <w:rPr>
-          <w:rStyle w:val="Strong"/>
-          <w:rFonts w:eastAsiaTheme="minorEastAsia"/>
-          <w:b w:val="0"/>
-        </w:rPr>
         <w:t xml:space="preserve"> the previous part.</w:t>
       </w:r>
     </w:p>
@@ -5351,6 +5347,8 @@
         </w:rPr>
         <w:t>can be expressed as:</w:t>
       </w:r>
+      <w:bookmarkStart w:id="0" w:name="_GoBack"/>
+      <w:bookmarkEnd w:id="0"/>
     </w:p>
     <w:p>
       <w:pPr>
@@ -6077,58 +6075,6 @@
                 </w:rPr>
                 <m:t>0.16 π -</m:t>
               </m:r>
-              <m:r>
-                <w:rPr>
-                  <w:rFonts w:ascii="Cambria Math" w:eastAsiaTheme="minorEastAsia" w:hAnsi="Cambria Math"/>
-                </w:rPr>
-                <m:t xml:space="preserve">0.097 </m:t>
-              </m:r>
-              <m:sSub>
-                <m:sSubPr>
-                  <m:ctrlPr>
-                    <w:rPr>
-                      <w:rFonts w:ascii="Cambria Math" w:eastAsiaTheme="minorEastAsia" w:hAnsi="Cambria Math"/>
-                      <w:i/>
-                    </w:rPr>
-                  </m:ctrlPr>
-                </m:sSubPr>
-                <m:e>
-                  <m:r>
-                    <w:rPr>
-                      <w:rFonts w:ascii="Cambria Math" w:eastAsiaTheme="minorEastAsia" w:hAnsi="Cambria Math"/>
-                    </w:rPr>
-                    <m:t>D</m:t>
-                  </m:r>
-                </m:e>
-                <m:sub>
-                  <m:r>
-                    <w:rPr>
-                      <w:rFonts w:ascii="Cambria Math" w:eastAsiaTheme="minorEastAsia" w:hAnsi="Cambria Math"/>
-                    </w:rPr>
-                    <m:t>i</m:t>
-                  </m:r>
-                </m:sub>
-              </m:sSub>
-              <m:r>
-                <w:rPr>
-                  <w:rFonts w:ascii="Cambria Math" w:eastAsiaTheme="minorEastAsia" w:hAnsi="Cambria Math"/>
-                </w:rPr>
-                <m:t>π</m:t>
-              </m:r>
-            </m:num>
-            <m:den>
-              <m:r>
-                <w:rPr>
-                  <w:rFonts w:ascii="Cambria Math" w:eastAsiaTheme="minorEastAsia" w:hAnsi="Cambria Math"/>
-                </w:rPr>
-                <m:t>2</m:t>
-              </m:r>
-              <m:r>
-                <w:rPr>
-                  <w:rFonts w:ascii="Cambria Math" w:eastAsiaTheme="minorEastAsia" w:hAnsi="Cambria Math"/>
-                </w:rPr>
-                <m:t>4×</m:t>
-              </m:r>
               <m:f>
                 <m:fPr>
                   <m:ctrlPr>
@@ -6139,11 +6085,37 @@
                   </m:ctrlPr>
                 </m:fPr>
                 <m:num>
-                  <m:r>
-                    <w:rPr>
-                      <w:rFonts w:ascii="Cambria Math" w:eastAsiaTheme="minorEastAsia" w:hAnsi="Cambria Math"/>
-                    </w:rPr>
-                    <m:t>5</m:t>
+                  <m:sSub>
+                    <m:sSubPr>
+                      <m:ctrlPr>
+                        <w:rPr>
+                          <w:rFonts w:ascii="Cambria Math" w:eastAsiaTheme="minorEastAsia" w:hAnsi="Cambria Math"/>
+                          <w:i/>
+                        </w:rPr>
+                      </m:ctrlPr>
+                    </m:sSubPr>
+                    <m:e>
+                      <m:r>
+                        <w:rPr>
+                          <w:rFonts w:ascii="Cambria Math" w:eastAsiaTheme="minorEastAsia" w:hAnsi="Cambria Math"/>
+                        </w:rPr>
+                        <m:t>D</m:t>
+                      </m:r>
+                    </m:e>
+                    <m:sub>
+                      <m:r>
+                        <w:rPr>
+                          <w:rFonts w:ascii="Cambria Math" w:eastAsiaTheme="minorEastAsia" w:hAnsi="Cambria Math"/>
+                        </w:rPr>
+                        <m:t>i</m:t>
+                      </m:r>
+                    </m:sub>
+                  </m:sSub>
+                  <m:r>
+                    <w:rPr>
+                      <w:rFonts w:ascii="Cambria Math" w:eastAsiaTheme="minorEastAsia" w:hAnsi="Cambria Math"/>
+                    </w:rPr>
+                    <m:t>π</m:t>
                   </m:r>
                 </m:num>
                 <m:den>
@@ -6155,6 +6127,20 @@
                   </m:r>
                 </m:den>
               </m:f>
+            </m:num>
+            <m:den>
+              <m:r>
+                <w:rPr>
+                  <w:rFonts w:ascii="Cambria Math" w:eastAsiaTheme="minorEastAsia" w:hAnsi="Cambria Math"/>
+                </w:rPr>
+                <m:t>2</m:t>
+              </m:r>
+              <m:r>
+                <w:rPr>
+                  <w:rFonts w:ascii="Cambria Math" w:eastAsiaTheme="minorEastAsia" w:hAnsi="Cambria Math"/>
+                </w:rPr>
+                <m:t>4</m:t>
+              </m:r>
             </m:den>
           </m:f>
           <m:r>
@@ -8265,38 +8251,6 @@
     </w:p>
     <w:p>
       <w:pPr>
-        <w:jc w:val="both"/>
-        <w:rPr>
-          <w:rFonts w:eastAsiaTheme="minorEastAsia"/>
-        </w:rPr>
-      </w:pPr>
-      <w:r>
-        <w:rPr>
-          <w:rFonts w:eastAsiaTheme="minorEastAsia"/>
-        </w:rPr>
-        <w:t xml:space="preserve">Apparently, this value is </w:t>
-      </w:r>
-      <w:r>
-        <w:rPr>
-          <w:rFonts w:eastAsiaTheme="minorEastAsia"/>
-        </w:rPr>
-        <w:t>also too large</w:t>
-      </w:r>
-      <w:r>
-        <w:rPr>
-          <w:rFonts w:eastAsiaTheme="minorEastAsia"/>
-        </w:rPr>
-        <w:t xml:space="preserve"> for natural convection. If the</w:t>
-      </w:r>
-      <w:r>
-        <w:rPr>
-          <w:rFonts w:eastAsiaTheme="minorEastAsia"/>
-        </w:rPr>
-        <w:t xml:space="preserve"> machine should be cooled naturally, then penalty or barrier constraints can be added for electrical loading to optimization problem.</w:t>
-      </w:r>
-    </w:p>
-    <w:p>
-      <w:pPr>
         <w:rPr>
           <w:rFonts w:eastAsiaTheme="minorEastAsia"/>
         </w:rPr>
@@ -8725,18 +8679,144 @@
     </w:p>
     <w:p>
       <w:pPr>
-        <w:jc w:val="both"/>
+        <w:pStyle w:val="Title"/>
         <w:rPr>
           <w:rStyle w:val="Strong"/>
-          <w:rFonts w:eastAsiaTheme="minorEastAsia"/>
-          <w:b w:val="0"/>
+          <w:rFonts w:eastAsiaTheme="minorEastAsia" w:cstheme="minorBidi"/>
           <w:bCs w:val="0"/>
-        </w:rPr>
-      </w:pPr>
-      <w:bookmarkStart w:id="0" w:name="_GoBack"/>
-      <w:bookmarkEnd w:id="0"/>
+          <w:spacing w:val="0"/>
+          <w:kern w:val="0"/>
+          <w:sz w:val="22"/>
+          <w:szCs w:val="22"/>
+        </w:rPr>
+      </w:pPr>
+    </w:p>
+    <w:p>
+      <w:pPr>
+        <w:rPr>
+          <w:b/>
+        </w:rPr>
+      </w:pPr>
+      <w:r>
+        <w:rPr>
+          <w:b/>
+        </w:rPr>
+        <w:t>Comparison:</w:t>
+      </w:r>
+    </w:p>
+    <w:p>
+      <w:pPr>
+        <w:pStyle w:val="ListParagraph"/>
+        <w:numPr>
+          <w:ilvl w:val="0"/>
+          <w:numId w:val="3"/>
+        </w:numPr>
+        <w:rPr>
+          <w:b/>
+        </w:rPr>
+      </w:pPr>
+      <w:r>
+        <w:t>In a local supplier,</w:t>
+      </w:r>
+      <w:r>
+        <w:t xml:space="preserve"> </w:t>
+      </w:r>
+      <w:hyperlink r:id="rId7" w:history="1">
+        <w:r>
+          <w:rPr>
+            <w:rStyle w:val="Hyperlink"/>
+          </w:rPr>
+          <w:t>neodymium magnets</w:t>
+        </w:r>
+      </w:hyperlink>
+      <w:r>
+        <w:t xml:space="preserve"> are sold approximately 13 times expensively than</w:t>
+      </w:r>
+      <w:r>
+        <w:t xml:space="preserve"> </w:t>
+      </w:r>
+      <w:hyperlink r:id="rId8" w:history="1">
+        <w:r>
+          <w:rPr>
+            <w:rStyle w:val="Hyperlink"/>
+          </w:rPr>
+          <w:t>ferrite magnets</w:t>
+        </w:r>
+      </w:hyperlink>
+      <w:r>
+        <w:t xml:space="preserve">. In ferrite machine, </w:t>
+      </w:r>
+      <w:r>
+        <w:t xml:space="preserve">magnet volume is 2.5 times of initial design. Therefore, </w:t>
+      </w:r>
+      <w:r>
+        <w:rPr>
+          <w:b/>
+        </w:rPr>
+        <w:t>magnet cost is much smaller in ferrite machine.</w:t>
+      </w:r>
+    </w:p>
+    <w:p>
+      <w:pPr>
+        <w:pStyle w:val="ListParagraph"/>
+        <w:numPr>
+          <w:ilvl w:val="0"/>
+          <w:numId w:val="3"/>
+        </w:numPr>
+      </w:pPr>
+      <w:r>
+        <w:t xml:space="preserve">Both machines’ axial length and slot number values </w:t>
+      </w:r>
+      <w:r>
+        <w:t>are equal, where ferrite machine has larger number of turns in each slot. This increases the amount of copper used in ferrite machine. Ther</w:t>
+      </w:r>
+      <w:r>
+        <w:t>e</w:t>
+      </w:r>
+      <w:r>
+        <w:t>fore,</w:t>
+      </w:r>
+      <w:r>
+        <w:t xml:space="preserve"> </w:t>
+      </w:r>
+      <w:r>
+        <w:rPr>
+          <w:b/>
+        </w:rPr>
+        <w:t>copper losses and copper price are larger in ferrite machine.</w:t>
+      </w:r>
+    </w:p>
+    <w:p>
+      <w:pPr>
+        <w:pStyle w:val="ListParagraph"/>
+        <w:numPr>
+          <w:ilvl w:val="0"/>
+          <w:numId w:val="3"/>
+        </w:numPr>
+      </w:pPr>
+      <w:r>
+        <w:t xml:space="preserve">Ferrite machine has a larger rotor volume, however both machines have the same total volume. As the output power of </w:t>
+      </w:r>
+      <w:r>
+        <w:t xml:space="preserve">the machine with </w:t>
+      </w:r>
+      <w:proofErr w:type="spellStart"/>
+      <w:r>
+        <w:t>NdFeB</w:t>
+      </w:r>
+      <w:proofErr w:type="spellEnd"/>
+      <w:r>
+        <w:t xml:space="preserve"> magnets are larger, </w:t>
+      </w:r>
+      <w:r>
+        <w:rPr>
+          <w:b/>
+        </w:rPr>
+        <w:t>its power and torque density are also larger compared to the ferrite machine.</w:t>
+      </w:r>
     </w:p>
     <w:sectPr>
+      <w:footerReference w:type="default" r:id="rId9"/>
       <w:pgSz w:w="11906" w:h="16838"/>
       <w:pgMar w:top="1417" w:right="1417" w:bottom="1417" w:left="1417" w:header="708" w:footer="708" w:gutter="0"/>
       <w:cols w:space="708"/>
@@ -8746,9 +8826,306 @@
 </w:document>
 </file>
 
+<file path=word/endnotes.xml><?xml version="1.0" encoding="utf-8"?>
+<w:endnotes xmlns:wpc="http://schemas.microsoft.com/office/word/2010/wordprocessingCanvas" xmlns:cx="http://schemas.microsoft.com/office/drawing/2014/chartex" xmlns:cx1="http://schemas.microsoft.com/office/drawing/2015/9/8/chartex" xmlns:cx2="http://schemas.microsoft.com/office/drawing/2015/10/21/chartex" xmlns:cx3="http://schemas.microsoft.com/office/drawing/2016/5/9/chartex" xmlns:cx4="http://schemas.microsoft.com/office/drawing/2016/5/10/chartex" xmlns:cx5="http://schemas.microsoft.com/office/drawing/2016/5/11/chartex" xmlns:cx6="http://schemas.microsoft.com/office/drawing/2016/5/12/chartex" xmlns:cx7="http://schemas.microsoft.com/office/drawing/2016/5/13/chartex" xmlns:cx8="http://schemas.microsoft.com/office/drawing/2016/5/14/chartex" xmlns:mc="http://schemas.openxmlformats.org/markup-compatibility/2006" xmlns:aink="http://schemas.microsoft.com/office/drawing/2016/ink" xmlns:am3d="http://schemas.microsoft.com/office/drawing/2017/model3d" xmlns:o="urn:schemas-microsoft-com:office:office" xmlns:r="http://schemas.openxmlformats.org/officeDocument/2006/relationships" xmlns:m="http://schemas.openxmlformats.org/officeDocument/2006/math" xmlns:v="urn:schemas-microsoft-com:vml" xmlns:wp14="http://schemas.microsoft.com/office/word/2010/wordprocessingDrawing" xmlns:wp="http://schemas.openxmlformats.org/drawingml/2006/wordprocessingDrawing" xmlns:w10="urn:schemas-microsoft-com:office:word" xmlns:w="http://schemas.openxmlformats.org/wordprocessingml/2006/main" xmlns:w14="http://schemas.microsoft.com/office/word/2010/wordml" xmlns:w15="http://schemas.microsoft.com/office/word/2012/wordml" xmlns:w16cid="http://schemas.microsoft.com/office/word/2016/wordml/cid" xmlns:w16se="http://schemas.microsoft.com/office/word/2015/wordml/symex" xmlns:wpg="http://schemas.microsoft.com/office/word/2010/wordprocessingGroup" xmlns:wpi="http://schemas.microsoft.com/office/word/2010/wordprocessingInk" xmlns:wne="http://schemas.microsoft.com/office/word/2006/wordml" xmlns:wps="http://schemas.microsoft.com/office/word/2010/wordprocessingShape" mc:Ignorable="w14 w15 w16se w16cid wp14">
+  <w:endnote w:type="separator" w:id="-1">
+    <w:p>
+      <w:pPr>
+        <w:spacing w:after="0" w:line="240" w:lineRule="auto"/>
+      </w:pPr>
+      <w:r>
+        <w:separator/>
+      </w:r>
+    </w:p>
+  </w:endnote>
+  <w:endnote w:type="continuationSeparator" w:id="0">
+    <w:p>
+      <w:pPr>
+        <w:spacing w:after="0" w:line="240" w:lineRule="auto"/>
+      </w:pPr>
+      <w:r>
+        <w:continuationSeparator/>
+      </w:r>
+    </w:p>
+  </w:endnote>
+</w:endnotes>
+</file>
+
+<file path=word/footer1.xml><?xml version="1.0" encoding="utf-8"?>
+<w:ftr xmlns:wpc="http://schemas.microsoft.com/office/word/2010/wordprocessingCanvas" xmlns:cx="http://schemas.microsoft.com/office/drawing/2014/chartex" xmlns:cx1="http://schemas.microsoft.com/office/drawing/2015/9/8/chartex" xmlns:cx2="http://schemas.microsoft.com/office/drawing/2015/10/21/chartex" xmlns:cx3="http://schemas.microsoft.com/office/drawing/2016/5/9/chartex" xmlns:cx4="http://schemas.microsoft.com/office/drawing/2016/5/10/chartex" xmlns:cx5="http://schemas.microsoft.com/office/drawing/2016/5/11/chartex" xmlns:cx6="http://schemas.microsoft.com/office/drawing/2016/5/12/chartex" xmlns:cx7="http://schemas.microsoft.com/office/drawing/2016/5/13/chartex" xmlns:cx8="http://schemas.microsoft.com/office/drawing/2016/5/14/chartex" xmlns:mc="http://schemas.openxmlformats.org/markup-compatibility/2006" xmlns:aink="http://schemas.microsoft.com/office/drawing/2016/ink" xmlns:am3d="http://schemas.microsoft.com/office/drawing/2017/model3d" xmlns:o="urn:schemas-microsoft-com:office:office" xmlns:r="http://schemas.openxmlformats.org/officeDocument/2006/relationships" xmlns:m="http://schemas.openxmlformats.org/officeDocument/2006/math" xmlns:v="urn:schemas-microsoft-com:vml" xmlns:wp14="http://schemas.microsoft.com/office/word/2010/wordprocessingDrawing" xmlns:wp="http://schemas.openxmlformats.org/drawingml/2006/wordprocessingDrawing" xmlns:w10="urn:schemas-microsoft-com:office:word" xmlns:w="http://schemas.openxmlformats.org/wordprocessingml/2006/main" xmlns:w14="http://schemas.microsoft.com/office/word/2010/wordml" xmlns:w15="http://schemas.microsoft.com/office/word/2012/wordml" xmlns:w16cid="http://schemas.microsoft.com/office/word/2016/wordml/cid" xmlns:w16se="http://schemas.microsoft.com/office/word/2015/wordml/symex" xmlns:wpg="http://schemas.microsoft.com/office/word/2010/wordprocessingGroup" xmlns:wpi="http://schemas.microsoft.com/office/word/2010/wordprocessingInk" xmlns:wne="http://schemas.microsoft.com/office/word/2006/wordml" xmlns:wps="http://schemas.microsoft.com/office/word/2010/wordprocessingShape" mc:Ignorable="w14 w15 w16se w16cid wp14">
+  <w:sdt>
+    <w:sdtPr>
+      <w:id w:val="885377872"/>
+      <w:docPartObj>
+        <w:docPartGallery w:val="Page Numbers (Bottom of Page)"/>
+        <w:docPartUnique/>
+      </w:docPartObj>
+    </w:sdtPr>
+    <w:sdtContent>
+      <w:p>
+        <w:pPr>
+          <w:pStyle w:val="Footer"/>
+          <w:jc w:val="right"/>
+        </w:pPr>
+        <w:r>
+          <w:fldChar w:fldCharType="begin"/>
+        </w:r>
+        <w:r>
+          <w:instrText>PAGE   \* MERGEFORMAT</w:instrText>
+        </w:r>
+        <w:r>
+          <w:fldChar w:fldCharType="separate"/>
+        </w:r>
+        <w:r>
+          <w:rPr>
+            <w:lang w:val="tr-TR"/>
+          </w:rPr>
+          <w:t>2</w:t>
+        </w:r>
+        <w:r>
+          <w:fldChar w:fldCharType="end"/>
+        </w:r>
+      </w:p>
+    </w:sdtContent>
+  </w:sdt>
+  <w:p>
+    <w:pPr>
+      <w:pStyle w:val="Footer"/>
+    </w:pPr>
+  </w:p>
+</w:ftr>
+</file>
+
+<file path=word/footnotes.xml><?xml version="1.0" encoding="utf-8"?>
+<w:footnotes xmlns:wpc="http://schemas.microsoft.com/office/word/2010/wordprocessingCanvas" xmlns:cx="http://schemas.microsoft.com/office/drawing/2014/chartex" xmlns:cx1="http://schemas.microsoft.com/office/drawing/2015/9/8/chartex" xmlns:cx2="http://schemas.microsoft.com/office/drawing/2015/10/21/chartex" xmlns:cx3="http://schemas.microsoft.com/office/drawing/2016/5/9/chartex" xmlns:cx4="http://schemas.microsoft.com/office/drawing/2016/5/10/chartex" xmlns:cx5="http://schemas.microsoft.com/office/drawing/2016/5/11/chartex" xmlns:cx6="http://schemas.microsoft.com/office/drawing/2016/5/12/chartex" xmlns:cx7="http://schemas.microsoft.com/office/drawing/2016/5/13/chartex" xmlns:cx8="http://schemas.microsoft.com/office/drawing/2016/5/14/chartex" xmlns:mc="http://schemas.openxmlformats.org/markup-compatibility/2006" xmlns:aink="http://schemas.microsoft.com/office/drawing/2016/ink" xmlns:am3d="http://schemas.microsoft.com/office/drawing/2017/model3d" xmlns:o="urn:schemas-microsoft-com:office:office" xmlns:r="http://schemas.openxmlformats.org/officeDocument/2006/relationships" xmlns:m="http://schemas.openxmlformats.org/officeDocument/2006/math" xmlns:v="urn:schemas-microsoft-com:vml" xmlns:wp14="http://schemas.microsoft.com/office/word/2010/wordprocessingDrawing" xmlns:wp="http://schemas.openxmlformats.org/drawingml/2006/wordprocessingDrawing" xmlns:w10="urn:schemas-microsoft-com:office:word" xmlns:w="http://schemas.openxmlformats.org/wordprocessingml/2006/main" xmlns:w14="http://schemas.microsoft.com/office/word/2010/wordml" xmlns:w15="http://schemas.microsoft.com/office/word/2012/wordml" xmlns:w16cid="http://schemas.microsoft.com/office/word/2016/wordml/cid" xmlns:w16se="http://schemas.microsoft.com/office/word/2015/wordml/symex" xmlns:wpg="http://schemas.microsoft.com/office/word/2010/wordprocessingGroup" xmlns:wpi="http://schemas.microsoft.com/office/word/2010/wordprocessingInk" xmlns:wne="http://schemas.microsoft.com/office/word/2006/wordml" xmlns:wps="http://schemas.microsoft.com/office/word/2010/wordprocessingShape" mc:Ignorable="w14 w15 w16se w16cid wp14">
+  <w:footnote w:type="separator" w:id="-1">
+    <w:p>
+      <w:pPr>
+        <w:spacing w:after="0" w:line="240" w:lineRule="auto"/>
+      </w:pPr>
+      <w:r>
+        <w:separator/>
+      </w:r>
+    </w:p>
+  </w:footnote>
+  <w:footnote w:type="continuationSeparator" w:id="0">
+    <w:p>
+      <w:pPr>
+        <w:spacing w:after="0" w:line="240" w:lineRule="auto"/>
+      </w:pPr>
+      <w:r>
+        <w:continuationSeparator/>
+      </w:r>
+    </w:p>
+  </w:footnote>
+</w:footnotes>
+</file>
+
 <file path=word/numbering.xml><?xml version="1.0" encoding="utf-8"?>
 <w:numbering xmlns:wpc="http://schemas.microsoft.com/office/word/2010/wordprocessingCanvas" xmlns:cx="http://schemas.microsoft.com/office/drawing/2014/chartex" xmlns:cx1="http://schemas.microsoft.com/office/drawing/2015/9/8/chartex" xmlns:cx2="http://schemas.microsoft.com/office/drawing/2015/10/21/chartex" xmlns:cx3="http://schemas.microsoft.com/office/drawing/2016/5/9/chartex" xmlns:cx4="http://schemas.microsoft.com/office/drawing/2016/5/10/chartex" xmlns:cx5="http://schemas.microsoft.com/office/drawing/2016/5/11/chartex" xmlns:cx6="http://schemas.microsoft.com/office/drawing/2016/5/12/chartex" xmlns:cx7="http://schemas.microsoft.com/office/drawing/2016/5/13/chartex" xmlns:cx8="http://schemas.microsoft.com/office/drawing/2016/5/14/chartex" xmlns:mc="http://schemas.openxmlformats.org/markup-compatibility/2006" xmlns:aink="http://schemas.microsoft.com/office/drawing/2016/ink" xmlns:am3d="http://schemas.microsoft.com/office/drawing/2017/model3d" xmlns:o="urn:schemas-microsoft-com:office:office" xmlns:r="http://schemas.openxmlformats.org/officeDocument/2006/relationships" xmlns:m="http://schemas.openxmlformats.org/officeDocument/2006/math" xmlns:v="urn:schemas-microsoft-com:vml" xmlns:wp14="http://schemas.microsoft.com/office/word/2010/wordprocessingDrawing" xmlns:wp="http://schemas.openxmlformats.org/drawingml/2006/wordprocessingDrawing" xmlns:w10="urn:schemas-microsoft-com:office:word" xmlns:w="http://schemas.openxmlformats.org/wordprocessingml/2006/main" xmlns:w14="http://schemas.microsoft.com/office/word/2010/wordml" xmlns:w15="http://schemas.microsoft.com/office/word/2012/wordml" xmlns:w16cid="http://schemas.microsoft.com/office/word/2016/wordml/cid" xmlns:w16se="http://schemas.microsoft.com/office/word/2015/wordml/symex" xmlns:wpg="http://schemas.microsoft.com/office/word/2010/wordprocessingGroup" xmlns:wpi="http://schemas.microsoft.com/office/word/2010/wordprocessingInk" xmlns:wne="http://schemas.microsoft.com/office/word/2006/wordml" xmlns:wps="http://schemas.microsoft.com/office/word/2010/wordprocessingShape" mc:Ignorable="w14 w15 w16se w16cid wp14">
   <w:abstractNum w:abstractNumId="0" w15:restartNumberingAfterBreak="0">
+    <w:nsid w:val="1A53204B"/>
+    <w:multiLevelType w:val="hybridMultilevel"/>
+    <w:tmpl w:val="C64E39B2"/>
+    <w:lvl w:ilvl="0" w:tplc="1E0C2CB0">
+      <w:start w:val="2"/>
+      <w:numFmt w:val="bullet"/>
+      <w:lvlText w:val=""/>
+      <w:lvlJc w:val="left"/>
+      <w:pPr>
+        <w:ind w:left="720" w:hanging="360"/>
+      </w:pPr>
+      <w:rPr>
+        <w:rFonts w:ascii="Symbol" w:eastAsiaTheme="minorHAnsi" w:hAnsi="Symbol" w:cstheme="minorBidi" w:hint="default"/>
+      </w:rPr>
+    </w:lvl>
+    <w:lvl w:ilvl="1" w:tplc="041F0003" w:tentative="1">
+      <w:start w:val="1"/>
+      <w:numFmt w:val="bullet"/>
+      <w:lvlText w:val="o"/>
+      <w:lvlJc w:val="left"/>
+      <w:pPr>
+        <w:ind w:left="1440" w:hanging="360"/>
+      </w:pPr>
+      <w:rPr>
+        <w:rFonts w:ascii="Courier New" w:hAnsi="Courier New" w:cs="Courier New" w:hint="default"/>
+      </w:rPr>
+    </w:lvl>
+    <w:lvl w:ilvl="2" w:tplc="041F0005" w:tentative="1">
+      <w:start w:val="1"/>
+      <w:numFmt w:val="bullet"/>
+      <w:lvlText w:val=""/>
+      <w:lvlJc w:val="left"/>
+      <w:pPr>
+        <w:ind w:left="2160" w:hanging="360"/>
+      </w:pPr>
+      <w:rPr>
+        <w:rFonts w:ascii="Wingdings" w:hAnsi="Wingdings" w:hint="default"/>
+      </w:rPr>
+    </w:lvl>
+    <w:lvl w:ilvl="3" w:tplc="041F0001" w:tentative="1">
+      <w:start w:val="1"/>
+      <w:numFmt w:val="bullet"/>
+      <w:lvlText w:val=""/>
+      <w:lvlJc w:val="left"/>
+      <w:pPr>
+        <w:ind w:left="2880" w:hanging="360"/>
+      </w:pPr>
+      <w:rPr>
+        <w:rFonts w:ascii="Symbol" w:hAnsi="Symbol" w:hint="default"/>
+      </w:rPr>
+    </w:lvl>
+    <w:lvl w:ilvl="4" w:tplc="041F0003" w:tentative="1">
+      <w:start w:val="1"/>
+      <w:numFmt w:val="bullet"/>
+      <w:lvlText w:val="o"/>
+      <w:lvlJc w:val="left"/>
+      <w:pPr>
+        <w:ind w:left="3600" w:hanging="360"/>
+      </w:pPr>
+      <w:rPr>
+        <w:rFonts w:ascii="Courier New" w:hAnsi="Courier New" w:cs="Courier New" w:hint="default"/>
+      </w:rPr>
+    </w:lvl>
+    <w:lvl w:ilvl="5" w:tplc="041F0005" w:tentative="1">
+      <w:start w:val="1"/>
+      <w:numFmt w:val="bullet"/>
+      <w:lvlText w:val=""/>
+      <w:lvlJc w:val="left"/>
+      <w:pPr>
+        <w:ind w:left="4320" w:hanging="360"/>
+      </w:pPr>
+      <w:rPr>
+        <w:rFonts w:ascii="Wingdings" w:hAnsi="Wingdings" w:hint="default"/>
+      </w:rPr>
+    </w:lvl>
+    <w:lvl w:ilvl="6" w:tplc="041F0001" w:tentative="1">
+      <w:start w:val="1"/>
+      <w:numFmt w:val="bullet"/>
+      <w:lvlText w:val=""/>
+      <w:lvlJc w:val="left"/>
+      <w:pPr>
+        <w:ind w:left="5040" w:hanging="360"/>
+      </w:pPr>
+      <w:rPr>
+        <w:rFonts w:ascii="Symbol" w:hAnsi="Symbol" w:hint="default"/>
+      </w:rPr>
+    </w:lvl>
+    <w:lvl w:ilvl="7" w:tplc="041F0003" w:tentative="1">
+      <w:start w:val="1"/>
+      <w:numFmt w:val="bullet"/>
+      <w:lvlText w:val="o"/>
+      <w:lvlJc w:val="left"/>
+      <w:pPr>
+        <w:ind w:left="5760" w:hanging="360"/>
+      </w:pPr>
+      <w:rPr>
+        <w:rFonts w:ascii="Courier New" w:hAnsi="Courier New" w:cs="Courier New" w:hint="default"/>
+      </w:rPr>
+    </w:lvl>
+    <w:lvl w:ilvl="8" w:tplc="041F0005" w:tentative="1">
+      <w:start w:val="1"/>
+      <w:numFmt w:val="bullet"/>
+      <w:lvlText w:val=""/>
+      <w:lvlJc w:val="left"/>
+      <w:pPr>
+        <w:ind w:left="6480" w:hanging="360"/>
+      </w:pPr>
+      <w:rPr>
+        <w:rFonts w:ascii="Wingdings" w:hAnsi="Wingdings" w:hint="default"/>
+      </w:rPr>
+    </w:lvl>
+  </w:abstractNum>
+  <w:abstractNum w:abstractNumId="1" w15:restartNumberingAfterBreak="0">
+    <w:nsid w:val="211B44BC"/>
+    <w:multiLevelType w:val="hybridMultilevel"/>
+    <w:tmpl w:val="5A8E8886"/>
+    <w:lvl w:ilvl="0" w:tplc="041F000F">
+      <w:start w:val="1"/>
+      <w:numFmt w:val="decimal"/>
+      <w:lvlText w:val="%1."/>
+      <w:lvlJc w:val="left"/>
+      <w:pPr>
+        <w:ind w:left="720" w:hanging="360"/>
+      </w:pPr>
+      <w:rPr>
+        <w:rFonts w:hint="default"/>
+      </w:rPr>
+    </w:lvl>
+    <w:lvl w:ilvl="1" w:tplc="041F0019" w:tentative="1">
+      <w:start w:val="1"/>
+      <w:numFmt w:val="lowerLetter"/>
+      <w:lvlText w:val="%2."/>
+      <w:lvlJc w:val="left"/>
+      <w:pPr>
+        <w:ind w:left="1440" w:hanging="360"/>
+      </w:pPr>
+    </w:lvl>
+    <w:lvl w:ilvl="2" w:tplc="041F001B" w:tentative="1">
+      <w:start w:val="1"/>
+      <w:numFmt w:val="lowerRoman"/>
+      <w:lvlText w:val="%3."/>
+      <w:lvlJc w:val="right"/>
+      <w:pPr>
+        <w:ind w:left="2160" w:hanging="180"/>
+      </w:pPr>
+    </w:lvl>
+    <w:lvl w:ilvl="3" w:tplc="041F000F" w:tentative="1">
+      <w:start w:val="1"/>
+      <w:numFmt w:val="decimal"/>
+      <w:lvlText w:val="%4."/>
+      <w:lvlJc w:val="left"/>
+      <w:pPr>
+        <w:ind w:left="2880" w:hanging="360"/>
+      </w:pPr>
+    </w:lvl>
+    <w:lvl w:ilvl="4" w:tplc="041F0019" w:tentative="1">
+      <w:start w:val="1"/>
+      <w:numFmt w:val="lowerLetter"/>
+      <w:lvlText w:val="%5."/>
+      <w:lvlJc w:val="left"/>
+      <w:pPr>
+        <w:ind w:left="3600" w:hanging="360"/>
+      </w:pPr>
+    </w:lvl>
+    <w:lvl w:ilvl="5" w:tplc="041F001B" w:tentative="1">
+      <w:start w:val="1"/>
+      <w:numFmt w:val="lowerRoman"/>
+      <w:lvlText w:val="%6."/>
+      <w:lvlJc w:val="right"/>
+      <w:pPr>
+        <w:ind w:left="4320" w:hanging="180"/>
+      </w:pPr>
+    </w:lvl>
+    <w:lvl w:ilvl="6" w:tplc="041F000F" w:tentative="1">
+      <w:start w:val="1"/>
+      <w:numFmt w:val="decimal"/>
+      <w:lvlText w:val="%7."/>
+      <w:lvlJc w:val="left"/>
+      <w:pPr>
+        <w:ind w:left="5040" w:hanging="360"/>
+      </w:pPr>
+    </w:lvl>
+    <w:lvl w:ilvl="7" w:tplc="041F0019" w:tentative="1">
+      <w:start w:val="1"/>
+      <w:numFmt w:val="lowerLetter"/>
+      <w:lvlText w:val="%8."/>
+      <w:lvlJc w:val="left"/>
+      <w:pPr>
+        <w:ind w:left="5760" w:hanging="360"/>
+      </w:pPr>
+    </w:lvl>
+    <w:lvl w:ilvl="8" w:tplc="041F001B" w:tentative="1">
+      <w:start w:val="1"/>
+      <w:numFmt w:val="lowerRoman"/>
+      <w:lvlText w:val="%9."/>
+      <w:lvlJc w:val="right"/>
+      <w:pPr>
+        <w:ind w:left="6480" w:hanging="180"/>
+      </w:pPr>
+    </w:lvl>
+  </w:abstractNum>
+  <w:abstractNum w:abstractNumId="2" w15:restartNumberingAfterBreak="0">
     <w:nsid w:val="222D4CDE"/>
     <w:multiLevelType w:val="hybridMultilevel"/>
     <w:tmpl w:val="82C64A4C"/>
@@ -8861,6 +9238,12 @@
     </w:lvl>
   </w:abstractNum>
   <w:num w:numId="1">
+    <w:abstractNumId w:val="2"/>
+  </w:num>
+  <w:num w:numId="2">
+    <w:abstractNumId w:val="1"/>
+  </w:num>
+  <w:num w:numId="3">
     <w:abstractNumId w:val="0"/>
   </w:num>
 </w:numbering>
@@ -9364,6 +9747,81 @@
       <w:bCs/>
     </w:rPr>
   </w:style>
+  <w:style w:type="paragraph" w:styleId="Header">
+    <w:name w:val="header"/>
+    <w:basedOn w:val="Normal"/>
+    <w:link w:val="HeaderChar"/>
+    <w:uiPriority w:val="99"/>
+    <w:unhideWhenUsed/>
+    <w:rsid w:val="00BD7C7A"/>
+    <w:pPr>
+      <w:tabs>
+        <w:tab w:val="center" w:pos="4536"/>
+        <w:tab w:val="right" w:pos="9072"/>
+      </w:tabs>
+      <w:spacing w:after="0" w:line="240" w:lineRule="auto"/>
+    </w:pPr>
+  </w:style>
+  <w:style w:type="character" w:customStyle="1" w:styleId="HeaderChar">
+    <w:name w:val="Header Char"/>
+    <w:basedOn w:val="DefaultParagraphFont"/>
+    <w:link w:val="Header"/>
+    <w:uiPriority w:val="99"/>
+    <w:rsid w:val="00BD7C7A"/>
+    <w:rPr>
+      <w:rFonts w:ascii="Cambria" w:hAnsi="Cambria"/>
+      <w:lang w:val="en-US"/>
+    </w:rPr>
+  </w:style>
+  <w:style w:type="paragraph" w:styleId="Footer">
+    <w:name w:val="footer"/>
+    <w:basedOn w:val="Normal"/>
+    <w:link w:val="FooterChar"/>
+    <w:uiPriority w:val="99"/>
+    <w:unhideWhenUsed/>
+    <w:rsid w:val="00BD7C7A"/>
+    <w:pPr>
+      <w:tabs>
+        <w:tab w:val="center" w:pos="4536"/>
+        <w:tab w:val="right" w:pos="9072"/>
+      </w:tabs>
+      <w:spacing w:after="0" w:line="240" w:lineRule="auto"/>
+    </w:pPr>
+  </w:style>
+  <w:style w:type="character" w:customStyle="1" w:styleId="FooterChar">
+    <w:name w:val="Footer Char"/>
+    <w:basedOn w:val="DefaultParagraphFont"/>
+    <w:link w:val="Footer"/>
+    <w:uiPriority w:val="99"/>
+    <w:rsid w:val="00BD7C7A"/>
+    <w:rPr>
+      <w:rFonts w:ascii="Cambria" w:hAnsi="Cambria"/>
+      <w:lang w:val="en-US"/>
+    </w:rPr>
+  </w:style>
+  <w:style w:type="character" w:styleId="Hyperlink">
+    <w:name w:val="Hyperlink"/>
+    <w:basedOn w:val="DefaultParagraphFont"/>
+    <w:uiPriority w:val="99"/>
+    <w:unhideWhenUsed/>
+    <w:rsid w:val="00503DAC"/>
+    <w:rPr>
+      <w:color w:val="0563C1" w:themeColor="hyperlink"/>
+      <w:u w:val="single"/>
+    </w:rPr>
+  </w:style>
+  <w:style w:type="character" w:styleId="UnresolvedMention">
+    <w:name w:val="Unresolved Mention"/>
+    <w:basedOn w:val="DefaultParagraphFont"/>
+    <w:uiPriority w:val="99"/>
+    <w:semiHidden/>
+    <w:unhideWhenUsed/>
+    <w:rsid w:val="00503DAC"/>
+    <w:rPr>
+      <w:color w:val="605E5C"/>
+      <w:shd w:val="clear" w:color="auto" w:fill="E1DFDD"/>
+    </w:rPr>
+  </w:style>
 </w:styles>
 </file>
 

</xml_diff>